<commit_message>
Added instalator for app. Changed dir names. Added all libs for instalator.
</commit_message>
<xml_diff>
--- a/Docs/14.РУКОВОДСТВО ПОЛЬЗОВАТЕЛЯ.docx
+++ b/Docs/14.РУКОВОДСТВО ПОЛЬЗОВАТЕЛЯ.docx
@@ -298,7 +298,16 @@
               <w:jc w:val="center"/>
             </w:pPr>
             <w:r>
-              <w:t>100 МБ</w:t>
+              <w:t>1</w:t>
+            </w:r>
+            <w:r>
+              <w:rPr>
+                <w:lang w:val="en-US"/>
+              </w:rPr>
+              <w:t>41,7</w:t>
+            </w:r>
+            <w:r>
+              <w:t xml:space="preserve"> МБ</w:t>
             </w:r>
           </w:p>
         </w:tc>
@@ -574,7 +583,13 @@
               <w:jc w:val="center"/>
             </w:pPr>
             <w:r>
-              <w:t>1 ГБ</w:t>
+              <w:t xml:space="preserve">1 </w:t>
+            </w:r>
+            <w:r>
+              <w:t>Г</w:t>
+            </w:r>
+            <w:r>
+              <w:t>Б</w:t>
             </w:r>
           </w:p>
         </w:tc>
@@ -589,8 +604,87 @@
           <w:color w:val="000000" w:themeColor="text1"/>
         </w:rPr>
       </w:pPr>
+    </w:p>
+    <w:p>
+      <w:pPr>
+        <w:spacing w:after="160" w:line="259" w:lineRule="auto"/>
+        <w:rPr>
+          <w:rFonts w:eastAsiaTheme="majorEastAsia" w:cstheme="majorBidi"/>
+          <w:bCs/>
+          <w:color w:val="000000" w:themeColor="text1"/>
+          <w:szCs w:val="28"/>
+          <w:lang w:val="en-US"/>
+        </w:rPr>
+      </w:pPr>
+      <w:r>
+        <w:rPr>
+          <w:rFonts w:eastAsiaTheme="majorEastAsia" w:cstheme="majorBidi"/>
+          <w:bCs/>
+          <w:color w:val="000000" w:themeColor="text1"/>
+        </w:rPr>
+        <w:br w:type="page"/>
+      </w:r>
+      <w:r>
+        <w:rPr>
+          <w:rFonts w:eastAsiaTheme="majorEastAsia" w:cstheme="majorBidi"/>
+          <w:bCs/>
+          <w:color w:val="000000" w:themeColor="text1"/>
+        </w:rPr>
+        <w:lastRenderedPageBreak/>
+        <w:t>Размер инсталлятора – 36,5 МБ. 141,7 МБ после установки</w:t>
+      </w:r>
       <w:bookmarkStart w:id="0" w:name="_GoBack"/>
       <w:bookmarkEnd w:id="0"/>
+    </w:p>
+    <w:p>
+      <w:pPr>
+        <w:pStyle w:val="a1"/>
+        <w:rPr>
+          <w:rFonts w:eastAsiaTheme="majorEastAsia" w:cstheme="majorBidi"/>
+          <w:bCs/>
+          <w:color w:val="000000" w:themeColor="text1"/>
+        </w:rPr>
+      </w:pPr>
+      <w:r>
+        <w:rPr>
+          <w:noProof/>
+        </w:rPr>
+        <w:drawing>
+          <wp:inline distT="0" distB="0" distL="0" distR="0" wp14:anchorId="55393A48" wp14:editId="0D5B06C3">
+            <wp:extent cx="5940425" cy="4675505"/>
+            <wp:effectExtent l="0" t="0" r="3175" b="0"/>
+            <wp:docPr id="1" name="Рисунок 1"/>
+            <wp:cNvGraphicFramePr>
+              <a:graphicFrameLocks xmlns:a="http://schemas.openxmlformats.org/drawingml/2006/main" noChangeAspect="1"/>
+            </wp:cNvGraphicFramePr>
+            <a:graphic xmlns:a="http://schemas.openxmlformats.org/drawingml/2006/main">
+              <a:graphicData uri="http://schemas.openxmlformats.org/drawingml/2006/picture">
+                <pic:pic xmlns:pic="http://schemas.openxmlformats.org/drawingml/2006/picture">
+                  <pic:nvPicPr>
+                    <pic:cNvPr id="1" name=""/>
+                    <pic:cNvPicPr/>
+                  </pic:nvPicPr>
+                  <pic:blipFill>
+                    <a:blip r:embed="rId8"/>
+                    <a:stretch>
+                      <a:fillRect/>
+                    </a:stretch>
+                  </pic:blipFill>
+                  <pic:spPr>
+                    <a:xfrm>
+                      <a:off x="0" y="0"/>
+                      <a:ext cx="5940425" cy="4675505"/>
+                    </a:xfrm>
+                    <a:prstGeom prst="rect">
+                      <a:avLst/>
+                    </a:prstGeom>
+                  </pic:spPr>
+                </pic:pic>
+              </a:graphicData>
+            </a:graphic>
+          </wp:inline>
+        </w:drawing>
+      </w:r>
     </w:p>
     <w:sectPr>
       <w:pgSz w:w="11906" w:h="16838"/>
@@ -3662,7 +3756,7 @@
 </file>
 
 <file path=customXml/itemProps1.xml><?xml version="1.0" encoding="utf-8"?>
-<ds:datastoreItem xmlns:ds="http://schemas.openxmlformats.org/officeDocument/2006/customXml" ds:itemID="{AC731603-DCA6-4793-8291-058298302261}">
+<ds:datastoreItem xmlns:ds="http://schemas.openxmlformats.org/officeDocument/2006/customXml" ds:itemID="{689EC110-15C2-4FDA-B7E6-CAD76B41B1FF}">
   <ds:schemaRefs>
     <ds:schemaRef ds:uri="http://schemas.openxmlformats.org/officeDocument/2006/bibliography"/>
   </ds:schemaRefs>

</xml_diff>

<commit_message>
Added code listing. User docs. Changed main files .pdf / .docx . Code changed (added nulls in header files).
</commit_message>
<xml_diff>
--- a/Docs/14.РУКОВОДСТВО ПОЛЬЗОВАТЕЛЯ.docx
+++ b/Docs/14.РУКОВОДСТВО ПОЛЬЗОВАТЕЛЯ.docx
@@ -66,9 +66,6 @@
         <w:t xml:space="preserve">Таблица </w:t>
       </w:r>
       <w:r>
-        <w:rPr>
-          <w:lang w:val="en-US"/>
-        </w:rPr>
         <w:t>6</w:t>
       </w:r>
       <w:r>
@@ -624,20 +621,31 @@
         <w:keepNext w:val="0"/>
         <w:keepLines w:val="0"/>
         <w:widowControl w:val="0"/>
-        <w:numPr>
-          <w:ilvl w:val="1"/>
-          <w:numId w:val="19"/>
-        </w:numPr>
         <w:tabs>
           <w:tab w:val="left" w:pos="1134"/>
         </w:tabs>
         <w:spacing w:before="0" w:after="0"/>
-        <w:ind w:left="0" w:firstLine="709"/>
+        <w:ind w:left="709" w:firstLine="0"/>
         <w:rPr>
           <w:b/>
           <w:szCs w:val="28"/>
         </w:rPr>
       </w:pPr>
+      <w:r>
+        <w:rPr>
+          <w:b/>
+          <w:szCs w:val="28"/>
+        </w:rPr>
+        <w:t>6</w:t>
+      </w:r>
+      <w:r>
+        <w:rPr>
+          <w:b/>
+          <w:szCs w:val="28"/>
+          <w:lang w:val="en-US"/>
+        </w:rPr>
+        <w:t xml:space="preserve">.1 </w:t>
+      </w:r>
       <w:r>
         <w:rPr>
           <w:b/>
@@ -650,9 +658,6 @@
       <w:pPr>
         <w:pStyle w:val="a1"/>
         <w:ind w:firstLine="0"/>
-        <w:rPr>
-          <w:lang w:val="en-US"/>
-        </w:rPr>
       </w:pPr>
     </w:p>
     <w:p>
@@ -931,7 +936,6 @@
     </w:p>
     <w:p>
       <w:pPr>
-        <w:spacing w:after="160" w:line="259" w:lineRule="auto"/>
         <w:jc w:val="center"/>
         <w:rPr>
           <w:rFonts w:eastAsiaTheme="majorEastAsia" w:cstheme="majorBidi"/>
@@ -1050,7 +1054,6 @@
     </w:p>
     <w:p>
       <w:pPr>
-        <w:spacing w:after="160" w:line="259" w:lineRule="auto"/>
         <w:jc w:val="center"/>
         <w:rPr>
           <w:rFonts w:eastAsiaTheme="majorEastAsia" w:cstheme="majorBidi"/>
@@ -1062,7 +1065,6 @@
     </w:p>
     <w:p>
       <w:pPr>
-        <w:spacing w:after="160" w:line="259" w:lineRule="auto"/>
         <w:jc w:val="both"/>
         <w:rPr>
           <w:rFonts w:eastAsiaTheme="majorEastAsia" w:cstheme="majorBidi"/>
@@ -1102,7 +1104,6 @@
     </w:p>
     <w:p>
       <w:pPr>
-        <w:spacing w:after="160" w:line="259" w:lineRule="auto"/>
         <w:jc w:val="both"/>
         <w:rPr>
           <w:rFonts w:eastAsiaTheme="majorEastAsia" w:cstheme="majorBidi"/>
@@ -1114,7 +1115,6 @@
     </w:p>
     <w:p>
       <w:pPr>
-        <w:spacing w:after="160" w:line="259" w:lineRule="auto"/>
         <w:jc w:val="center"/>
         <w:rPr>
           <w:rFonts w:eastAsiaTheme="majorEastAsia" w:cstheme="majorBidi"/>
@@ -1409,20 +1409,31 @@
         <w:keepNext w:val="0"/>
         <w:keepLines w:val="0"/>
         <w:widowControl w:val="0"/>
-        <w:numPr>
-          <w:ilvl w:val="1"/>
-          <w:numId w:val="19"/>
-        </w:numPr>
         <w:tabs>
           <w:tab w:val="left" w:pos="1134"/>
         </w:tabs>
         <w:spacing w:before="0" w:after="0"/>
-        <w:ind w:left="0" w:firstLine="709"/>
+        <w:ind w:left="709" w:firstLine="0"/>
         <w:rPr>
           <w:b/>
           <w:szCs w:val="28"/>
         </w:rPr>
       </w:pPr>
+      <w:r>
+        <w:rPr>
+          <w:b/>
+          <w:szCs w:val="28"/>
+        </w:rPr>
+        <w:t>6</w:t>
+      </w:r>
+      <w:r>
+        <w:rPr>
+          <w:b/>
+          <w:szCs w:val="28"/>
+          <w:lang w:val="en-US"/>
+        </w:rPr>
+        <w:t xml:space="preserve">.2 </w:t>
+      </w:r>
       <w:r>
         <w:rPr>
           <w:b/>
@@ -1783,7 +1794,15 @@
           <w:szCs w:val="28"/>
           <w:lang w:val="en-US"/>
         </w:rPr>
-        <w:t xml:space="preserve">- </w:t>
+        <w:t>–</w:t>
+      </w:r>
+      <w:r>
+        <w:rPr>
+          <w:rFonts w:cs="Times New Roman"/>
+          <w:szCs w:val="28"/>
+          <w:lang w:val="en-US"/>
+        </w:rPr>
+        <w:t xml:space="preserve"> </w:t>
       </w:r>
       <w:r>
         <w:rPr>
@@ -2053,7 +2072,15 @@
           <w:szCs w:val="28"/>
           <w:lang w:val="en-US"/>
         </w:rPr>
-        <w:t xml:space="preserve">- </w:t>
+        <w:t>–</w:t>
+      </w:r>
+      <w:r>
+        <w:rPr>
+          <w:rFonts w:cs="Times New Roman"/>
+          <w:szCs w:val="28"/>
+          <w:lang w:val="en-US"/>
+        </w:rPr>
+        <w:t xml:space="preserve"> </w:t>
       </w:r>
       <w:r>
         <w:rPr>
@@ -2161,7 +2188,6 @@
         <w:rPr>
           <w:rFonts w:cs="Times New Roman"/>
           <w:szCs w:val="28"/>
-          <w:lang w:val="en-US"/>
         </w:rPr>
         <w:t>6</w:t>
       </w:r>
@@ -2470,7 +2496,21 @@
           <w:rFonts w:cs="Times New Roman"/>
           <w:szCs w:val="28"/>
         </w:rPr>
-        <w:t xml:space="preserve"> - Создание новой базы данных посредством </w:t>
+        <w:t xml:space="preserve"> </w:t>
+      </w:r>
+      <w:r>
+        <w:rPr>
+          <w:rFonts w:cs="Times New Roman"/>
+          <w:szCs w:val="28"/>
+        </w:rPr>
+        <w:t>–</w:t>
+      </w:r>
+      <w:r>
+        <w:rPr>
+          <w:rFonts w:cs="Times New Roman"/>
+          <w:szCs w:val="28"/>
+        </w:rPr>
+        <w:t xml:space="preserve"> Создание новой базы данных посредством </w:t>
       </w:r>
       <w:proofErr w:type="spellStart"/>
       <w:r>
@@ -2504,20 +2544,29 @@
         <w:keepNext w:val="0"/>
         <w:keepLines w:val="0"/>
         <w:widowControl w:val="0"/>
-        <w:numPr>
-          <w:ilvl w:val="1"/>
-          <w:numId w:val="19"/>
-        </w:numPr>
         <w:tabs>
           <w:tab w:val="left" w:pos="1134"/>
         </w:tabs>
         <w:spacing w:before="0" w:after="0"/>
-        <w:ind w:left="0" w:firstLine="709"/>
         <w:rPr>
           <w:b/>
           <w:szCs w:val="28"/>
         </w:rPr>
       </w:pPr>
+      <w:r>
+        <w:rPr>
+          <w:b/>
+          <w:szCs w:val="28"/>
+        </w:rPr>
+        <w:t>6</w:t>
+      </w:r>
+      <w:r>
+        <w:rPr>
+          <w:b/>
+          <w:szCs w:val="28"/>
+        </w:rPr>
+        <w:t xml:space="preserve">.3 </w:t>
+      </w:r>
       <w:r>
         <w:rPr>
           <w:b/>
@@ -3248,6 +3297,7 @@
         <w:rPr>
           <w:rFonts w:ascii="Courier New" w:hAnsi="Courier New" w:cs="Courier New"/>
           <w:sz w:val="24"/>
+          <w:lang w:val="en-US"/>
         </w:rPr>
       </w:pPr>
     </w:p>
@@ -3366,21 +3416,32 @@
         <w:keepNext w:val="0"/>
         <w:keepLines w:val="0"/>
         <w:widowControl w:val="0"/>
-        <w:numPr>
-          <w:ilvl w:val="1"/>
-          <w:numId w:val="19"/>
-        </w:numPr>
         <w:tabs>
           <w:tab w:val="left" w:pos="1134"/>
         </w:tabs>
         <w:spacing w:before="0" w:after="0"/>
-        <w:ind w:left="0" w:firstLine="709"/>
         <w:rPr>
           <w:b/>
           <w:szCs w:val="28"/>
           <w:lang w:val="en-US"/>
         </w:rPr>
       </w:pPr>
+      <w:r>
+        <w:rPr>
+          <w:b/>
+          <w:szCs w:val="28"/>
+          <w:lang w:val="en-US"/>
+        </w:rPr>
+        <w:t>6</w:t>
+      </w:r>
+      <w:r>
+        <w:rPr>
+          <w:b/>
+          <w:szCs w:val="28"/>
+          <w:lang w:val="en-US"/>
+        </w:rPr>
+        <w:t xml:space="preserve">.4 </w:t>
+      </w:r>
       <w:r>
         <w:rPr>
           <w:b/>
@@ -5597,7 +5658,6 @@
     </w:p>
     <w:p>
       <w:pPr>
-        <w:spacing w:line="259" w:lineRule="auto"/>
         <w:ind w:firstLine="709"/>
         <w:jc w:val="both"/>
         <w:rPr>
@@ -5617,20 +5677,17 @@
     </w:p>
     <w:p>
       <w:pPr>
-        <w:spacing w:line="259" w:lineRule="auto"/>
         <w:ind w:firstLine="709"/>
         <w:jc w:val="both"/>
         <w:rPr>
           <w:rFonts w:eastAsiaTheme="majorEastAsia" w:cstheme="majorBidi"/>
           <w:bCs/>
           <w:color w:val="000000" w:themeColor="text1"/>
-          <w:lang w:val="en-US"/>
-        </w:rPr>
-      </w:pPr>
-    </w:p>
-    <w:p>
-      <w:pPr>
-        <w:spacing w:line="259" w:lineRule="auto"/>
+        </w:rPr>
+      </w:pPr>
+    </w:p>
+    <w:p>
+      <w:pPr>
         <w:ind w:firstLine="709"/>
         <w:jc w:val="both"/>
         <w:rPr>
@@ -5639,7 +5696,6 @@
           <w:color w:val="000000" w:themeColor="text1"/>
           <w:sz w:val="24"/>
           <w:szCs w:val="22"/>
-          <w:lang w:val="en-US"/>
         </w:rPr>
       </w:pPr>
       <w:r>
@@ -5651,7 +5707,82 @@
           <w:szCs w:val="22"/>
           <w:lang w:val="en-US"/>
         </w:rPr>
-        <w:t>net start postgresql-x64-14</w:t>
+        <w:t>net</w:t>
+      </w:r>
+      <w:r>
+        <w:rPr>
+          <w:rFonts w:ascii="Courier New" w:eastAsiaTheme="majorEastAsia" w:hAnsi="Courier New" w:cs="Courier New"/>
+          <w:bCs/>
+          <w:color w:val="000000" w:themeColor="text1"/>
+          <w:sz w:val="24"/>
+          <w:szCs w:val="22"/>
+        </w:rPr>
+        <w:t xml:space="preserve"> </w:t>
+      </w:r>
+      <w:r>
+        <w:rPr>
+          <w:rFonts w:ascii="Courier New" w:eastAsiaTheme="majorEastAsia" w:hAnsi="Courier New" w:cs="Courier New"/>
+          <w:bCs/>
+          <w:color w:val="000000" w:themeColor="text1"/>
+          <w:sz w:val="24"/>
+          <w:szCs w:val="22"/>
+          <w:lang w:val="en-US"/>
+        </w:rPr>
+        <w:t>start</w:t>
+      </w:r>
+      <w:r>
+        <w:rPr>
+          <w:rFonts w:ascii="Courier New" w:eastAsiaTheme="majorEastAsia" w:hAnsi="Courier New" w:cs="Courier New"/>
+          <w:bCs/>
+          <w:color w:val="000000" w:themeColor="text1"/>
+          <w:sz w:val="24"/>
+          <w:szCs w:val="22"/>
+        </w:rPr>
+        <w:t xml:space="preserve"> </w:t>
+      </w:r>
+      <w:proofErr w:type="spellStart"/>
+      <w:r>
+        <w:rPr>
+          <w:rFonts w:ascii="Courier New" w:eastAsiaTheme="majorEastAsia" w:hAnsi="Courier New" w:cs="Courier New"/>
+          <w:bCs/>
+          <w:color w:val="000000" w:themeColor="text1"/>
+          <w:sz w:val="24"/>
+          <w:szCs w:val="22"/>
+          <w:lang w:val="en-US"/>
+        </w:rPr>
+        <w:t>postgresql</w:t>
+      </w:r>
+      <w:proofErr w:type="spellEnd"/>
+      <w:r>
+        <w:rPr>
+          <w:rFonts w:ascii="Courier New" w:eastAsiaTheme="majorEastAsia" w:hAnsi="Courier New" w:cs="Courier New"/>
+          <w:bCs/>
+          <w:color w:val="000000" w:themeColor="text1"/>
+          <w:sz w:val="24"/>
+          <w:szCs w:val="22"/>
+        </w:rPr>
+        <w:t>-</w:t>
+      </w:r>
+      <w:r>
+        <w:rPr>
+          <w:rFonts w:ascii="Courier New" w:eastAsiaTheme="majorEastAsia" w:hAnsi="Courier New" w:cs="Courier New"/>
+          <w:bCs/>
+          <w:color w:val="000000" w:themeColor="text1"/>
+          <w:sz w:val="24"/>
+          <w:szCs w:val="22"/>
+          <w:lang w:val="en-US"/>
+        </w:rPr>
+        <w:t>x</w:t>
+      </w:r>
+      <w:r>
+        <w:rPr>
+          <w:rFonts w:ascii="Courier New" w:eastAsiaTheme="majorEastAsia" w:hAnsi="Courier New" w:cs="Courier New"/>
+          <w:bCs/>
+          <w:color w:val="000000" w:themeColor="text1"/>
+          <w:sz w:val="24"/>
+          <w:szCs w:val="22"/>
+        </w:rPr>
+        <w:t>64-14</w:t>
       </w:r>
     </w:p>
     <w:p>
@@ -5661,7 +5792,6 @@
           <w:rFonts w:eastAsiaTheme="majorEastAsia" w:cstheme="majorBidi"/>
           <w:bCs/>
           <w:color w:val="000000" w:themeColor="text1"/>
-          <w:lang w:val="en-US"/>
         </w:rPr>
       </w:pPr>
     </w:p>
@@ -5697,20 +5827,30 @@
         <w:keepNext w:val="0"/>
         <w:keepLines w:val="0"/>
         <w:widowControl w:val="0"/>
-        <w:numPr>
-          <w:ilvl w:val="1"/>
-          <w:numId w:val="19"/>
-        </w:numPr>
         <w:tabs>
           <w:tab w:val="left" w:pos="1134"/>
         </w:tabs>
         <w:spacing w:before="0" w:after="0"/>
-        <w:ind w:left="0" w:firstLine="709"/>
         <w:rPr>
           <w:b/>
           <w:szCs w:val="28"/>
         </w:rPr>
       </w:pPr>
+      <w:r>
+        <w:rPr>
+          <w:b/>
+          <w:szCs w:val="28"/>
+        </w:rPr>
+        <w:t>6</w:t>
+      </w:r>
+      <w:r>
+        <w:rPr>
+          <w:b/>
+          <w:szCs w:val="28"/>
+          <w:lang w:val="en-US"/>
+        </w:rPr>
+        <w:t xml:space="preserve">.5 </w:t>
+      </w:r>
       <w:r>
         <w:rPr>
           <w:b/>
@@ -6063,14 +6203,7 @@
           <w:rFonts w:cs="Times New Roman"/>
           <w:szCs w:val="28"/>
         </w:rPr>
-        <w:t>1</w:t>
-      </w:r>
-      <w:r>
-        <w:rPr>
-          <w:rFonts w:cs="Times New Roman"/>
-          <w:szCs w:val="28"/>
-        </w:rPr>
-        <w:t>1</w:t>
+        <w:t>11</w:t>
       </w:r>
       <w:r>
         <w:rPr>
@@ -6084,28 +6217,7 @@
           <w:rFonts w:cs="Times New Roman"/>
           <w:szCs w:val="28"/>
         </w:rPr>
-        <w:t>–</w:t>
-      </w:r>
-      <w:r>
-        <w:rPr>
-          <w:rFonts w:cs="Times New Roman"/>
-          <w:szCs w:val="28"/>
-        </w:rPr>
-        <w:t xml:space="preserve"> </w:t>
-      </w:r>
-      <w:r>
-        <w:rPr>
-          <w:rFonts w:cs="Times New Roman"/>
-          <w:szCs w:val="28"/>
-        </w:rPr>
-        <w:t>Окно контактной информации для</w:t>
-      </w:r>
-      <w:r>
-        <w:rPr>
-          <w:rFonts w:cs="Times New Roman"/>
-          <w:szCs w:val="28"/>
-        </w:rPr>
-        <w:t xml:space="preserve"> </w:t>
+        <w:t xml:space="preserve">– Окно контактной информации для </w:t>
       </w:r>
       <w:r>
         <w:rPr>
@@ -6119,19 +6231,11 @@
           <w:rFonts w:cs="Times New Roman"/>
           <w:szCs w:val="28"/>
         </w:rPr>
-        <w:t>ей</w:t>
-      </w:r>
-      <w:r>
-        <w:rPr>
-          <w:rFonts w:cs="Times New Roman"/>
-          <w:szCs w:val="28"/>
-        </w:rPr>
-        <w:t>»</w:t>
-      </w:r>
-    </w:p>
-    <w:p>
-      <w:pPr>
-        <w:spacing w:after="160" w:line="259" w:lineRule="auto"/>
+        <w:t>ей»</w:t>
+      </w:r>
+    </w:p>
+    <w:p>
+      <w:pPr>
         <w:rPr>
           <w:rFonts w:eastAsiaTheme="majorEastAsia" w:cstheme="majorBidi"/>
           <w:bCs/>
@@ -6149,7 +6253,6 @@
     </w:p>
     <w:p>
       <w:pPr>
-        <w:spacing w:after="160" w:line="259" w:lineRule="auto"/>
         <w:ind w:firstLine="709"/>
         <w:jc w:val="both"/>
         <w:rPr>
@@ -6249,15 +6352,10 @@
         <w:keepNext w:val="0"/>
         <w:keepLines w:val="0"/>
         <w:widowControl w:val="0"/>
-        <w:numPr>
-          <w:ilvl w:val="1"/>
-          <w:numId w:val="19"/>
-        </w:numPr>
         <w:tabs>
           <w:tab w:val="left" w:pos="1134"/>
         </w:tabs>
         <w:spacing w:before="0" w:after="0"/>
-        <w:ind w:left="0" w:firstLine="709"/>
         <w:rPr>
           <w:b/>
           <w:szCs w:val="28"/>
@@ -6268,21 +6366,22 @@
           <w:b/>
           <w:szCs w:val="28"/>
         </w:rPr>
-        <w:t>Использование приложение «</w:t>
+        <w:t>6</w:t>
       </w:r>
       <w:r>
         <w:rPr>
           <w:b/>
           <w:szCs w:val="28"/>
-        </w:rPr>
-        <w:t>учащимися</w:t>
+          <w:lang w:val="en-US"/>
+        </w:rPr>
+        <w:t xml:space="preserve">.6 </w:t>
       </w:r>
       <w:r>
         <w:rPr>
           <w:b/>
           <w:szCs w:val="28"/>
         </w:rPr>
-        <w:t>»</w:t>
+        <w:t>Использование приложение «учащимися»</w:t>
       </w:r>
     </w:p>
     <w:p>
@@ -6387,14 +6486,7 @@
           <w:rFonts w:cs="Times New Roman"/>
           <w:szCs w:val="28"/>
         </w:rPr>
-        <w:t>1</w:t>
-      </w:r>
-      <w:r>
-        <w:rPr>
-          <w:rFonts w:cs="Times New Roman"/>
-          <w:szCs w:val="28"/>
-        </w:rPr>
-        <w:t>2</w:t>
+        <w:t>12</w:t>
       </w:r>
       <w:r>
         <w:rPr>
@@ -6436,14 +6528,7 @@
           <w:rFonts w:cs="Times New Roman"/>
           <w:szCs w:val="28"/>
         </w:rPr>
-        <w:t>учащимися</w:t>
-      </w:r>
-      <w:r>
-        <w:rPr>
-          <w:rFonts w:cs="Times New Roman"/>
-          <w:szCs w:val="28"/>
-        </w:rPr>
-        <w:t>»</w:t>
+        <w:t>учащимися»</w:t>
       </w:r>
     </w:p>
     <w:p>
@@ -6477,7 +6562,6 @@
     </w:p>
     <w:p>
       <w:pPr>
-        <w:spacing w:after="160" w:line="259" w:lineRule="auto"/>
         <w:ind w:firstLine="709"/>
         <w:jc w:val="both"/>
         <w:rPr>
@@ -6493,15 +6577,16 @@
           <w:bCs/>
           <w:color w:val="000000" w:themeColor="text1"/>
         </w:rPr>
-        <w:t>Для завершения работы с приложением необходимо нажат</w:t>
+        <w:t>Для завершения работы с приложением необходимо нажать на кнопку «</w:t>
       </w:r>
       <w:r>
         <w:rPr>
           <w:rFonts w:eastAsiaTheme="majorEastAsia" w:cstheme="majorBidi"/>
           <w:bCs/>
           <w:color w:val="000000" w:themeColor="text1"/>
-        </w:rPr>
-        <w:t>ь</w:t>
+          <w:lang w:val="en-US"/>
+        </w:rPr>
+        <w:t>Exit</w:t>
       </w:r>
       <w:r>
         <w:rPr>
@@ -6509,7 +6594,7 @@
           <w:bCs/>
           <w:color w:val="000000" w:themeColor="text1"/>
         </w:rPr>
-        <w:t xml:space="preserve"> на кнопку «</w:t>
+        <w:t>» (рисунок 6.12) или «</w:t>
       </w:r>
       <w:r>
         <w:rPr>
@@ -6518,7 +6603,7 @@
           <w:color w:val="000000" w:themeColor="text1"/>
           <w:lang w:val="en-US"/>
         </w:rPr>
-        <w:t>Exit</w:t>
+        <w:t>X</w:t>
       </w:r>
       <w:r>
         <w:rPr>
@@ -6526,56 +6611,7 @@
           <w:bCs/>
           <w:color w:val="000000" w:themeColor="text1"/>
         </w:rPr>
-        <w:t>» (рисунок 6.1</w:t>
-      </w:r>
-      <w:r>
-        <w:rPr>
-          <w:rFonts w:eastAsiaTheme="majorEastAsia" w:cstheme="majorBidi"/>
-          <w:bCs/>
-          <w:color w:val="000000" w:themeColor="text1"/>
-        </w:rPr>
-        <w:t>2</w:t>
-      </w:r>
-      <w:r>
-        <w:rPr>
-          <w:rFonts w:eastAsiaTheme="majorEastAsia" w:cstheme="majorBidi"/>
-          <w:bCs/>
-          <w:color w:val="000000" w:themeColor="text1"/>
-        </w:rPr>
-        <w:t>)</w:t>
-      </w:r>
-      <w:r>
-        <w:rPr>
-          <w:rFonts w:eastAsiaTheme="majorEastAsia" w:cstheme="majorBidi"/>
-          <w:bCs/>
-          <w:color w:val="000000" w:themeColor="text1"/>
-        </w:rPr>
-        <w:t xml:space="preserve"> или «</w:t>
-      </w:r>
-      <w:r>
-        <w:rPr>
-          <w:rFonts w:eastAsiaTheme="majorEastAsia" w:cstheme="majorBidi"/>
-          <w:bCs/>
-          <w:color w:val="000000" w:themeColor="text1"/>
-          <w:lang w:val="en-US"/>
-        </w:rPr>
-        <w:t>X</w:t>
-      </w:r>
-      <w:r>
-        <w:rPr>
-          <w:rFonts w:eastAsiaTheme="majorEastAsia" w:cstheme="majorBidi"/>
-          <w:bCs/>
-          <w:color w:val="000000" w:themeColor="text1"/>
-        </w:rPr>
-        <w:t>» в правом углу экрана</w:t>
-      </w:r>
-      <w:r>
-        <w:rPr>
-          <w:rFonts w:eastAsiaTheme="majorEastAsia" w:cstheme="majorBidi"/>
-          <w:bCs/>
-          <w:color w:val="000000" w:themeColor="text1"/>
-        </w:rPr>
-        <w:t>.</w:t>
+        <w:t>» в правом углу экрана.</w:t>
       </w:r>
     </w:p>
     <w:p>
@@ -6592,32 +6628,889 @@
         <w:keepNext w:val="0"/>
         <w:keepLines w:val="0"/>
         <w:widowControl w:val="0"/>
-        <w:numPr>
-          <w:ilvl w:val="1"/>
-          <w:numId w:val="19"/>
-        </w:numPr>
         <w:tabs>
           <w:tab w:val="left" w:pos="1134"/>
         </w:tabs>
         <w:spacing w:before="0" w:after="0"/>
-        <w:ind w:left="0" w:firstLine="709"/>
         <w:rPr>
           <w:b/>
           <w:szCs w:val="28"/>
         </w:rPr>
       </w:pPr>
-      <w:bookmarkStart w:id="1" w:name="_GoBack"/>
-      <w:bookmarkEnd w:id="1"/>
       <w:r>
         <w:rPr>
           <w:b/>
           <w:szCs w:val="28"/>
         </w:rPr>
-        <w:t>Выставление отметок учащемуся</w:t>
-      </w:r>
-    </w:p>
-    <w:p>
-      <w:pPr>
+        <w:t>6</w:t>
+      </w:r>
+      <w:r>
+        <w:rPr>
+          <w:b/>
+          <w:szCs w:val="28"/>
+        </w:rPr>
+        <w:t xml:space="preserve">.7 </w:t>
+      </w:r>
+      <w:r>
+        <w:rPr>
+          <w:b/>
+          <w:szCs w:val="28"/>
+        </w:rPr>
+        <w:t xml:space="preserve">Выставление отметок </w:t>
+      </w:r>
+      <w:r>
+        <w:rPr>
+          <w:b/>
+          <w:szCs w:val="28"/>
+        </w:rPr>
+        <w:t>и комментариев «</w:t>
+      </w:r>
+      <w:r>
+        <w:rPr>
+          <w:b/>
+          <w:szCs w:val="28"/>
+        </w:rPr>
+        <w:t>учащемуся</w:t>
+      </w:r>
+      <w:r>
+        <w:rPr>
+          <w:b/>
+          <w:szCs w:val="28"/>
+        </w:rPr>
+        <w:t>»</w:t>
+      </w:r>
+    </w:p>
+    <w:p>
+      <w:pPr>
+        <w:rPr>
+          <w:rFonts w:cs="Times New Roman"/>
+          <w:szCs w:val="28"/>
+        </w:rPr>
+      </w:pPr>
+    </w:p>
+    <w:p>
+      <w:pPr>
+        <w:ind w:firstLine="709"/>
+        <w:jc w:val="both"/>
+        <w:rPr>
+          <w:rFonts w:cs="Times New Roman"/>
+          <w:szCs w:val="28"/>
+        </w:rPr>
+      </w:pPr>
+      <w:r>
+        <w:rPr>
+          <w:rFonts w:cs="Times New Roman"/>
+          <w:szCs w:val="28"/>
+        </w:rPr>
+        <w:t>Процесс выставления отметки</w:t>
+      </w:r>
+      <w:r>
+        <w:rPr>
+          <w:rFonts w:cs="Times New Roman"/>
+          <w:szCs w:val="28"/>
+        </w:rPr>
+        <w:t xml:space="preserve"> и комментария</w:t>
+      </w:r>
+      <w:r>
+        <w:rPr>
+          <w:rFonts w:cs="Times New Roman"/>
+          <w:szCs w:val="28"/>
+        </w:rPr>
+        <w:t xml:space="preserve"> </w:t>
+      </w:r>
+      <w:r>
+        <w:rPr>
+          <w:rFonts w:cs="Times New Roman"/>
+          <w:szCs w:val="28"/>
+        </w:rPr>
+        <w:t>является одним из самых важных процессов разработанного приложения «Электронный журнал». Для его осуществления необходимо произвести некоторый набор действий:</w:t>
+      </w:r>
+    </w:p>
+    <w:p>
+      <w:pPr>
+        <w:ind w:firstLine="709"/>
+        <w:jc w:val="both"/>
+        <w:rPr>
+          <w:rFonts w:cs="Times New Roman"/>
+          <w:szCs w:val="28"/>
+        </w:rPr>
+      </w:pPr>
+      <w:r>
+        <w:rPr>
+          <w:rFonts w:cs="Times New Roman"/>
+          <w:szCs w:val="28"/>
+        </w:rPr>
+        <w:t>Шаг 1. Нажать на кнопку</w:t>
+      </w:r>
+      <w:r>
+        <w:rPr>
+          <w:rFonts w:cs="Times New Roman"/>
+          <w:szCs w:val="28"/>
+        </w:rPr>
+        <w:t xml:space="preserve"> (1)</w:t>
+      </w:r>
+      <w:r>
+        <w:rPr>
+          <w:rFonts w:cs="Times New Roman"/>
+          <w:szCs w:val="28"/>
+        </w:rPr>
+        <w:t xml:space="preserve"> «</w:t>
+      </w:r>
+      <w:r>
+        <w:rPr>
+          <w:rFonts w:cs="Times New Roman"/>
+          <w:szCs w:val="28"/>
+          <w:lang w:val="en-US"/>
+        </w:rPr>
+        <w:t>Add</w:t>
+      </w:r>
+      <w:r>
+        <w:rPr>
+          <w:rFonts w:cs="Times New Roman"/>
+          <w:szCs w:val="28"/>
+        </w:rPr>
+        <w:t xml:space="preserve"> </w:t>
+      </w:r>
+      <w:r>
+        <w:rPr>
+          <w:rFonts w:cs="Times New Roman"/>
+          <w:szCs w:val="28"/>
+          <w:lang w:val="en-US"/>
+        </w:rPr>
+        <w:t>marks</w:t>
+      </w:r>
+      <w:r>
+        <w:rPr>
+          <w:rFonts w:cs="Times New Roman"/>
+          <w:szCs w:val="28"/>
+        </w:rPr>
+        <w:t>» (рисунок 6.13).</w:t>
+      </w:r>
+    </w:p>
+    <w:p>
+      <w:pPr>
+        <w:ind w:firstLine="709"/>
+        <w:jc w:val="both"/>
+        <w:rPr>
+          <w:rFonts w:cs="Times New Roman"/>
+          <w:szCs w:val="28"/>
+        </w:rPr>
+      </w:pPr>
+      <w:r>
+        <w:rPr>
+          <w:rFonts w:cs="Times New Roman"/>
+          <w:szCs w:val="28"/>
+        </w:rPr>
+        <w:t>Шаг 2. В поле (1) ввести имя «учащегося». После чего нажать на кнопку (2) «</w:t>
+      </w:r>
+      <w:r>
+        <w:rPr>
+          <w:rFonts w:cs="Times New Roman"/>
+          <w:szCs w:val="28"/>
+          <w:lang w:val="en-US"/>
+        </w:rPr>
+        <w:t>Accept</w:t>
+      </w:r>
+      <w:r>
+        <w:rPr>
+          <w:rFonts w:cs="Times New Roman"/>
+          <w:szCs w:val="28"/>
+        </w:rPr>
+        <w:t>» (рисунок 6.1</w:t>
+      </w:r>
+      <w:r>
+        <w:rPr>
+          <w:rFonts w:cs="Times New Roman"/>
+          <w:szCs w:val="28"/>
+        </w:rPr>
+        <w:t>4</w:t>
+      </w:r>
+      <w:r>
+        <w:rPr>
+          <w:rFonts w:cs="Times New Roman"/>
+          <w:szCs w:val="28"/>
+        </w:rPr>
+        <w:t>).</w:t>
+      </w:r>
+    </w:p>
+    <w:p>
+      <w:pPr>
+        <w:ind w:firstLine="709"/>
+        <w:jc w:val="both"/>
+        <w:rPr>
+          <w:rFonts w:cs="Times New Roman"/>
+          <w:szCs w:val="28"/>
+        </w:rPr>
+      </w:pPr>
+      <w:r>
+        <w:rPr>
+          <w:rFonts w:cs="Times New Roman"/>
+          <w:szCs w:val="28"/>
+        </w:rPr>
+        <w:t>Шаг 3. В поле (1) ввести значение отметки. В поле (2) по необходимости ввести комментарий к отметке. После чего подтвердить ввод нажатием на кнопку (3) «</w:t>
+      </w:r>
+      <w:r>
+        <w:rPr>
+          <w:rFonts w:cs="Times New Roman"/>
+          <w:szCs w:val="28"/>
+          <w:lang w:val="en-US"/>
+        </w:rPr>
+        <w:t>Evaluate</w:t>
+      </w:r>
+      <w:r>
+        <w:rPr>
+          <w:rFonts w:cs="Times New Roman"/>
+          <w:szCs w:val="28"/>
+        </w:rPr>
+        <w:t xml:space="preserve"> </w:t>
+      </w:r>
+      <w:r>
+        <w:rPr>
+          <w:rFonts w:cs="Times New Roman"/>
+          <w:szCs w:val="28"/>
+          <w:lang w:val="en-US"/>
+        </w:rPr>
+        <w:t>student</w:t>
+      </w:r>
+      <w:r>
+        <w:rPr>
+          <w:rFonts w:cs="Times New Roman"/>
+          <w:szCs w:val="28"/>
+        </w:rPr>
+        <w:t>»</w:t>
+      </w:r>
+      <w:r>
+        <w:rPr>
+          <w:rFonts w:cs="Times New Roman"/>
+          <w:szCs w:val="28"/>
+        </w:rPr>
+        <w:t xml:space="preserve"> </w:t>
+      </w:r>
+      <w:r>
+        <w:rPr>
+          <w:rFonts w:cs="Times New Roman"/>
+          <w:szCs w:val="28"/>
+        </w:rPr>
+        <w:t>(рисунок 6.1</w:t>
+      </w:r>
+      <w:r>
+        <w:rPr>
+          <w:rFonts w:cs="Times New Roman"/>
+          <w:szCs w:val="28"/>
+        </w:rPr>
+        <w:t>5</w:t>
+      </w:r>
+      <w:r>
+        <w:rPr>
+          <w:rFonts w:cs="Times New Roman"/>
+          <w:szCs w:val="28"/>
+        </w:rPr>
+        <w:t>).</w:t>
+      </w:r>
+    </w:p>
+    <w:p>
+      <w:pPr>
+        <w:ind w:firstLine="709"/>
+        <w:jc w:val="both"/>
+        <w:rPr>
+          <w:rFonts w:cs="Times New Roman"/>
+          <w:szCs w:val="28"/>
+        </w:rPr>
+      </w:pPr>
+      <w:r>
+        <w:rPr>
+          <w:rFonts w:cs="Times New Roman"/>
+          <w:szCs w:val="28"/>
+        </w:rPr>
+        <w:t>Шаг 4. Подтвердить выбор (рисунок 6.16).</w:t>
+      </w:r>
+    </w:p>
+    <w:p>
+      <w:pPr>
+        <w:ind w:firstLine="709"/>
+        <w:jc w:val="center"/>
+        <w:rPr>
+          <w:rFonts w:cs="Times New Roman"/>
+          <w:szCs w:val="28"/>
+        </w:rPr>
+      </w:pPr>
+      <w:r>
+        <w:rPr>
+          <w:rFonts w:cs="Times New Roman"/>
+          <w:noProof/>
+          <w:szCs w:val="28"/>
+        </w:rPr>
+        <w:lastRenderedPageBreak/>
+        <w:drawing>
+          <wp:inline distT="0" distB="0" distL="0" distR="0" wp14:anchorId="162D9DEE" wp14:editId="2B318815">
+            <wp:extent cx="3265818" cy="2816730"/>
+            <wp:effectExtent l="0" t="0" r="0" b="3175"/>
+            <wp:docPr id="3" name="Рисунок 3"/>
+            <wp:cNvGraphicFramePr>
+              <a:graphicFrameLocks xmlns:a="http://schemas.openxmlformats.org/drawingml/2006/main" noChangeAspect="1"/>
+            </wp:cNvGraphicFramePr>
+            <a:graphic xmlns:a="http://schemas.openxmlformats.org/drawingml/2006/main">
+              <a:graphicData uri="http://schemas.openxmlformats.org/drawingml/2006/picture">
+                <pic:pic xmlns:pic="http://schemas.openxmlformats.org/drawingml/2006/picture">
+                  <pic:nvPicPr>
+                    <pic:cNvPr id="0" name="Picture 1"/>
+                    <pic:cNvPicPr>
+                      <a:picLocks noChangeAspect="1" noChangeArrowheads="1"/>
+                    </pic:cNvPicPr>
+                  </pic:nvPicPr>
+                  <pic:blipFill>
+                    <a:blip r:embed="rId20">
+                      <a:extLst>
+                        <a:ext uri="{28A0092B-C50C-407E-A947-70E740481C1C}">
+                          <a14:useLocalDpi xmlns:a14="http://schemas.microsoft.com/office/drawing/2010/main" val="0"/>
+                        </a:ext>
+                      </a:extLst>
+                    </a:blip>
+                    <a:srcRect/>
+                    <a:stretch>
+                      <a:fillRect/>
+                    </a:stretch>
+                  </pic:blipFill>
+                  <pic:spPr bwMode="auto">
+                    <a:xfrm>
+                      <a:off x="0" y="0"/>
+                      <a:ext cx="3292214" cy="2839496"/>
+                    </a:xfrm>
+                    <a:prstGeom prst="rect">
+                      <a:avLst/>
+                    </a:prstGeom>
+                    <a:noFill/>
+                    <a:ln>
+                      <a:noFill/>
+                    </a:ln>
+                  </pic:spPr>
+                </pic:pic>
+              </a:graphicData>
+            </a:graphic>
+          </wp:inline>
+        </w:drawing>
+      </w:r>
+    </w:p>
+    <w:p>
+      <w:pPr>
+        <w:ind w:firstLine="709"/>
+        <w:jc w:val="center"/>
+        <w:rPr>
+          <w:rFonts w:cs="Times New Roman"/>
+          <w:szCs w:val="28"/>
+        </w:rPr>
+      </w:pPr>
+    </w:p>
+    <w:p>
+      <w:pPr>
+        <w:ind w:firstLine="709"/>
+        <w:jc w:val="center"/>
+        <w:rPr>
+          <w:rFonts w:cs="Times New Roman"/>
+          <w:szCs w:val="28"/>
+        </w:rPr>
+      </w:pPr>
+      <w:r>
+        <w:rPr>
+          <w:rFonts w:cs="Times New Roman"/>
+          <w:szCs w:val="28"/>
+        </w:rPr>
+        <w:t xml:space="preserve">Рисунок </w:t>
+      </w:r>
+      <w:r>
+        <w:rPr>
+          <w:rFonts w:cs="Times New Roman"/>
+          <w:szCs w:val="28"/>
+        </w:rPr>
+        <w:t>6</w:t>
+      </w:r>
+      <w:r>
+        <w:rPr>
+          <w:rFonts w:cs="Times New Roman"/>
+          <w:szCs w:val="28"/>
+        </w:rPr>
+        <w:t>.</w:t>
+      </w:r>
+      <w:r>
+        <w:rPr>
+          <w:rFonts w:cs="Times New Roman"/>
+          <w:szCs w:val="28"/>
+        </w:rPr>
+        <w:t>13</w:t>
+      </w:r>
+      <w:r>
+        <w:rPr>
+          <w:rFonts w:cs="Times New Roman"/>
+          <w:szCs w:val="28"/>
+        </w:rPr>
+        <w:t xml:space="preserve"> </w:t>
+      </w:r>
+      <w:r>
+        <w:rPr>
+          <w:rFonts w:cs="Times New Roman"/>
+          <w:szCs w:val="28"/>
+        </w:rPr>
+        <w:t>– Процесс выставления отметки. Шаг 1</w:t>
+      </w:r>
+    </w:p>
+    <w:p>
+      <w:pPr>
+        <w:rPr>
+          <w:rFonts w:cs="Times New Roman"/>
+          <w:szCs w:val="28"/>
+        </w:rPr>
+      </w:pPr>
+    </w:p>
+    <w:p>
+      <w:pPr>
+        <w:ind w:firstLine="709"/>
+        <w:jc w:val="center"/>
+        <w:rPr>
+          <w:rFonts w:cs="Times New Roman"/>
+          <w:szCs w:val="28"/>
+        </w:rPr>
+      </w:pPr>
+      <w:r>
+        <w:rPr>
+          <w:rFonts w:cs="Times New Roman"/>
+          <w:noProof/>
+          <w:szCs w:val="28"/>
+        </w:rPr>
+        <w:drawing>
+          <wp:inline distT="0" distB="0" distL="0" distR="0" wp14:anchorId="0EB62E4B" wp14:editId="47358D9E">
+            <wp:extent cx="3573391" cy="2700540"/>
+            <wp:effectExtent l="0" t="0" r="8255" b="5080"/>
+            <wp:docPr id="8" name="Рисунок 8"/>
+            <wp:cNvGraphicFramePr>
+              <a:graphicFrameLocks xmlns:a="http://schemas.openxmlformats.org/drawingml/2006/main" noChangeAspect="1"/>
+            </wp:cNvGraphicFramePr>
+            <a:graphic xmlns:a="http://schemas.openxmlformats.org/drawingml/2006/main">
+              <a:graphicData uri="http://schemas.openxmlformats.org/drawingml/2006/picture">
+                <pic:pic xmlns:pic="http://schemas.openxmlformats.org/drawingml/2006/picture">
+                  <pic:nvPicPr>
+                    <pic:cNvPr id="0" name="Picture 2"/>
+                    <pic:cNvPicPr>
+                      <a:picLocks noChangeAspect="1" noChangeArrowheads="1"/>
+                    </pic:cNvPicPr>
+                  </pic:nvPicPr>
+                  <pic:blipFill>
+                    <a:blip r:embed="rId21">
+                      <a:extLst>
+                        <a:ext uri="{28A0092B-C50C-407E-A947-70E740481C1C}">
+                          <a14:useLocalDpi xmlns:a14="http://schemas.microsoft.com/office/drawing/2010/main" val="0"/>
+                        </a:ext>
+                      </a:extLst>
+                    </a:blip>
+                    <a:srcRect/>
+                    <a:stretch>
+                      <a:fillRect/>
+                    </a:stretch>
+                  </pic:blipFill>
+                  <pic:spPr bwMode="auto">
+                    <a:xfrm>
+                      <a:off x="0" y="0"/>
+                      <a:ext cx="3647574" cy="2756603"/>
+                    </a:xfrm>
+                    <a:prstGeom prst="rect">
+                      <a:avLst/>
+                    </a:prstGeom>
+                    <a:noFill/>
+                    <a:ln>
+                      <a:noFill/>
+                    </a:ln>
+                  </pic:spPr>
+                </pic:pic>
+              </a:graphicData>
+            </a:graphic>
+          </wp:inline>
+        </w:drawing>
+      </w:r>
+    </w:p>
+    <w:p>
+      <w:pPr>
+        <w:ind w:firstLine="709"/>
+        <w:jc w:val="center"/>
+        <w:rPr>
+          <w:rFonts w:cs="Times New Roman"/>
+          <w:szCs w:val="28"/>
+        </w:rPr>
+      </w:pPr>
+    </w:p>
+    <w:p>
+      <w:pPr>
+        <w:ind w:firstLine="709"/>
+        <w:jc w:val="center"/>
+        <w:rPr>
+          <w:rFonts w:cs="Times New Roman"/>
+          <w:szCs w:val="28"/>
+        </w:rPr>
+      </w:pPr>
+      <w:r>
+        <w:rPr>
+          <w:rFonts w:cs="Times New Roman"/>
+          <w:szCs w:val="28"/>
+        </w:rPr>
+        <w:t xml:space="preserve">Рисунок </w:t>
+      </w:r>
+      <w:r>
+        <w:rPr>
+          <w:rFonts w:cs="Times New Roman"/>
+          <w:szCs w:val="28"/>
+        </w:rPr>
+        <w:t>6</w:t>
+      </w:r>
+      <w:r>
+        <w:rPr>
+          <w:rFonts w:cs="Times New Roman"/>
+          <w:szCs w:val="28"/>
+        </w:rPr>
+        <w:t>.</w:t>
+      </w:r>
+      <w:r>
+        <w:rPr>
+          <w:rFonts w:cs="Times New Roman"/>
+          <w:szCs w:val="28"/>
+        </w:rPr>
+        <w:t>14</w:t>
+      </w:r>
+      <w:r>
+        <w:rPr>
+          <w:rFonts w:cs="Times New Roman"/>
+          <w:szCs w:val="28"/>
+        </w:rPr>
+        <w:t xml:space="preserve"> -</w:t>
+      </w:r>
+      <w:r>
+        <w:rPr>
+          <w:rFonts w:cs="Times New Roman"/>
+          <w:szCs w:val="28"/>
+        </w:rPr>
+        <w:t xml:space="preserve"> </w:t>
+      </w:r>
+      <w:r>
+        <w:rPr>
+          <w:rFonts w:cs="Times New Roman"/>
+          <w:szCs w:val="28"/>
+        </w:rPr>
+        <w:t>Процесс выставления отметки. Шаг 2</w:t>
+      </w:r>
+    </w:p>
+    <w:p>
+      <w:pPr>
+        <w:ind w:firstLine="709"/>
+        <w:jc w:val="center"/>
+        <w:rPr>
+          <w:rFonts w:cs="Times New Roman"/>
+          <w:szCs w:val="28"/>
+        </w:rPr>
+      </w:pPr>
+    </w:p>
+    <w:p>
+      <w:pPr>
+        <w:ind w:firstLine="709"/>
+        <w:jc w:val="center"/>
+        <w:rPr>
+          <w:rFonts w:cs="Times New Roman"/>
+          <w:szCs w:val="28"/>
+        </w:rPr>
+      </w:pPr>
+      <w:r>
+        <w:rPr>
+          <w:rFonts w:cs="Times New Roman"/>
+          <w:noProof/>
+          <w:szCs w:val="28"/>
+        </w:rPr>
+        <w:lastRenderedPageBreak/>
+        <w:drawing>
+          <wp:inline distT="0" distB="0" distL="0" distR="0" wp14:anchorId="6CFCCDB8" wp14:editId="4DC04573">
+            <wp:extent cx="4711765" cy="3407899"/>
+            <wp:effectExtent l="0" t="0" r="0" b="2540"/>
+            <wp:docPr id="16" name="Рисунок 16"/>
+            <wp:cNvGraphicFramePr>
+              <a:graphicFrameLocks xmlns:a="http://schemas.openxmlformats.org/drawingml/2006/main" noChangeAspect="1"/>
+            </wp:cNvGraphicFramePr>
+            <a:graphic xmlns:a="http://schemas.openxmlformats.org/drawingml/2006/main">
+              <a:graphicData uri="http://schemas.openxmlformats.org/drawingml/2006/picture">
+                <pic:pic xmlns:pic="http://schemas.openxmlformats.org/drawingml/2006/picture">
+                  <pic:nvPicPr>
+                    <pic:cNvPr id="0" name="Picture 3"/>
+                    <pic:cNvPicPr>
+                      <a:picLocks noChangeAspect="1" noChangeArrowheads="1"/>
+                    </pic:cNvPicPr>
+                  </pic:nvPicPr>
+                  <pic:blipFill>
+                    <a:blip r:embed="rId22">
+                      <a:extLst>
+                        <a:ext uri="{28A0092B-C50C-407E-A947-70E740481C1C}">
+                          <a14:useLocalDpi xmlns:a14="http://schemas.microsoft.com/office/drawing/2010/main" val="0"/>
+                        </a:ext>
+                      </a:extLst>
+                    </a:blip>
+                    <a:srcRect/>
+                    <a:stretch>
+                      <a:fillRect/>
+                    </a:stretch>
+                  </pic:blipFill>
+                  <pic:spPr bwMode="auto">
+                    <a:xfrm>
+                      <a:off x="0" y="0"/>
+                      <a:ext cx="4742113" cy="3429849"/>
+                    </a:xfrm>
+                    <a:prstGeom prst="rect">
+                      <a:avLst/>
+                    </a:prstGeom>
+                    <a:noFill/>
+                    <a:ln>
+                      <a:noFill/>
+                    </a:ln>
+                  </pic:spPr>
+                </pic:pic>
+              </a:graphicData>
+            </a:graphic>
+          </wp:inline>
+        </w:drawing>
+      </w:r>
+    </w:p>
+    <w:p>
+      <w:pPr>
+        <w:rPr>
+          <w:rFonts w:cs="Times New Roman"/>
+          <w:szCs w:val="28"/>
+        </w:rPr>
+      </w:pPr>
+    </w:p>
+    <w:p>
+      <w:pPr>
+        <w:jc w:val="center"/>
+        <w:rPr>
+          <w:rFonts w:cs="Times New Roman"/>
+          <w:szCs w:val="28"/>
+        </w:rPr>
+      </w:pPr>
+    </w:p>
+    <w:p>
+      <w:pPr>
+        <w:jc w:val="center"/>
+        <w:rPr>
+          <w:rFonts w:cs="Times New Roman"/>
+          <w:szCs w:val="28"/>
+        </w:rPr>
+      </w:pPr>
+      <w:r>
+        <w:rPr>
+          <w:rFonts w:cs="Times New Roman"/>
+          <w:szCs w:val="28"/>
+        </w:rPr>
+        <w:t xml:space="preserve">Рисунок </w:t>
+      </w:r>
+      <w:r>
+        <w:rPr>
+          <w:rFonts w:cs="Times New Roman"/>
+          <w:szCs w:val="28"/>
+        </w:rPr>
+        <w:t>6</w:t>
+      </w:r>
+      <w:r>
+        <w:rPr>
+          <w:rFonts w:cs="Times New Roman"/>
+          <w:szCs w:val="28"/>
+        </w:rPr>
+        <w:t>.</w:t>
+      </w:r>
+      <w:r>
+        <w:rPr>
+          <w:rFonts w:cs="Times New Roman"/>
+          <w:szCs w:val="28"/>
+        </w:rPr>
+        <w:t>1</w:t>
+      </w:r>
+      <w:r>
+        <w:rPr>
+          <w:rFonts w:cs="Times New Roman"/>
+          <w:szCs w:val="28"/>
+        </w:rPr>
+        <w:t>5</w:t>
+      </w:r>
+      <w:r>
+        <w:rPr>
+          <w:rFonts w:cs="Times New Roman"/>
+          <w:szCs w:val="28"/>
+        </w:rPr>
+        <w:t xml:space="preserve"> -</w:t>
+      </w:r>
+      <w:r>
+        <w:rPr>
+          <w:rFonts w:cs="Times New Roman"/>
+          <w:szCs w:val="28"/>
+        </w:rPr>
+        <w:t xml:space="preserve"> </w:t>
+      </w:r>
+      <w:r>
+        <w:rPr>
+          <w:rFonts w:cs="Times New Roman"/>
+          <w:szCs w:val="28"/>
+        </w:rPr>
+        <w:t>Процесс выставления отметки. Шаг 3</w:t>
+      </w:r>
+    </w:p>
+    <w:p>
+      <w:pPr>
+        <w:rPr>
+          <w:rFonts w:cs="Times New Roman"/>
+          <w:szCs w:val="28"/>
+        </w:rPr>
+      </w:pPr>
+    </w:p>
+    <w:p>
+      <w:pPr>
+        <w:ind w:firstLine="709"/>
+        <w:jc w:val="center"/>
+        <w:rPr>
+          <w:rFonts w:cs="Times New Roman"/>
+          <w:szCs w:val="28"/>
+        </w:rPr>
+      </w:pPr>
+      <w:r>
+        <w:rPr>
+          <w:rFonts w:cs="Times New Roman"/>
+          <w:noProof/>
+          <w:szCs w:val="28"/>
+        </w:rPr>
+        <w:drawing>
+          <wp:inline distT="0" distB="0" distL="0" distR="0" wp14:anchorId="2CEADC1C" wp14:editId="490AF89C">
+            <wp:extent cx="2696845" cy="1250315"/>
+            <wp:effectExtent l="0" t="0" r="8255" b="6985"/>
+            <wp:docPr id="18" name="Рисунок 18"/>
+            <wp:cNvGraphicFramePr>
+              <a:graphicFrameLocks xmlns:a="http://schemas.openxmlformats.org/drawingml/2006/main" noChangeAspect="1"/>
+            </wp:cNvGraphicFramePr>
+            <a:graphic xmlns:a="http://schemas.openxmlformats.org/drawingml/2006/main">
+              <a:graphicData uri="http://schemas.openxmlformats.org/drawingml/2006/picture">
+                <pic:pic xmlns:pic="http://schemas.openxmlformats.org/drawingml/2006/picture">
+                  <pic:nvPicPr>
+                    <pic:cNvPr id="0" name="Picture 4"/>
+                    <pic:cNvPicPr>
+                      <a:picLocks noChangeAspect="1" noChangeArrowheads="1"/>
+                    </pic:cNvPicPr>
+                  </pic:nvPicPr>
+                  <pic:blipFill>
+                    <a:blip r:embed="rId23">
+                      <a:extLst>
+                        <a:ext uri="{28A0092B-C50C-407E-A947-70E740481C1C}">
+                          <a14:useLocalDpi xmlns:a14="http://schemas.microsoft.com/office/drawing/2010/main" val="0"/>
+                        </a:ext>
+                      </a:extLst>
+                    </a:blip>
+                    <a:srcRect/>
+                    <a:stretch>
+                      <a:fillRect/>
+                    </a:stretch>
+                  </pic:blipFill>
+                  <pic:spPr bwMode="auto">
+                    <a:xfrm>
+                      <a:off x="0" y="0"/>
+                      <a:ext cx="2696845" cy="1250315"/>
+                    </a:xfrm>
+                    <a:prstGeom prst="rect">
+                      <a:avLst/>
+                    </a:prstGeom>
+                    <a:noFill/>
+                    <a:ln>
+                      <a:noFill/>
+                    </a:ln>
+                  </pic:spPr>
+                </pic:pic>
+              </a:graphicData>
+            </a:graphic>
+          </wp:inline>
+        </w:drawing>
+      </w:r>
+    </w:p>
+    <w:p>
+      <w:pPr>
+        <w:jc w:val="center"/>
+        <w:rPr>
+          <w:rFonts w:cs="Times New Roman"/>
+          <w:szCs w:val="28"/>
+        </w:rPr>
+      </w:pPr>
+    </w:p>
+    <w:p>
+      <w:pPr>
+        <w:ind w:firstLine="709"/>
+        <w:jc w:val="center"/>
+        <w:rPr>
+          <w:rFonts w:cs="Times New Roman"/>
+          <w:szCs w:val="28"/>
+        </w:rPr>
+      </w:pPr>
+      <w:r>
+        <w:rPr>
+          <w:rFonts w:cs="Times New Roman"/>
+          <w:szCs w:val="28"/>
+        </w:rPr>
+        <w:t xml:space="preserve">Рисунок </w:t>
+      </w:r>
+      <w:r>
+        <w:rPr>
+          <w:rFonts w:cs="Times New Roman"/>
+          <w:szCs w:val="28"/>
+        </w:rPr>
+        <w:t>6</w:t>
+      </w:r>
+      <w:r>
+        <w:rPr>
+          <w:rFonts w:cs="Times New Roman"/>
+          <w:szCs w:val="28"/>
+        </w:rPr>
+        <w:t>.</w:t>
+      </w:r>
+      <w:r>
+        <w:rPr>
+          <w:rFonts w:cs="Times New Roman"/>
+          <w:szCs w:val="28"/>
+        </w:rPr>
+        <w:t>1</w:t>
+      </w:r>
+      <w:r>
+        <w:rPr>
+          <w:rFonts w:cs="Times New Roman"/>
+          <w:szCs w:val="28"/>
+        </w:rPr>
+        <w:t>6</w:t>
+      </w:r>
+      <w:r>
+        <w:rPr>
+          <w:rFonts w:cs="Times New Roman"/>
+          <w:szCs w:val="28"/>
+        </w:rPr>
+        <w:t xml:space="preserve"> -</w:t>
+      </w:r>
+      <w:r>
+        <w:rPr>
+          <w:rFonts w:cs="Times New Roman"/>
+          <w:szCs w:val="28"/>
+        </w:rPr>
+        <w:t xml:space="preserve"> </w:t>
+      </w:r>
+      <w:r>
+        <w:rPr>
+          <w:rFonts w:cs="Times New Roman"/>
+          <w:szCs w:val="28"/>
+        </w:rPr>
+        <w:t xml:space="preserve">Процесс выставления отметки. Шаг </w:t>
+      </w:r>
+      <w:r>
+        <w:rPr>
+          <w:rFonts w:cs="Times New Roman"/>
+          <w:szCs w:val="28"/>
+        </w:rPr>
+        <w:t>4</w:t>
+      </w:r>
+    </w:p>
+    <w:p>
+      <w:pPr>
+        <w:jc w:val="center"/>
         <w:rPr>
           <w:rFonts w:cs="Times New Roman"/>
           <w:szCs w:val="28"/>
@@ -6630,15 +7523,10 @@
         <w:keepNext w:val="0"/>
         <w:keepLines w:val="0"/>
         <w:widowControl w:val="0"/>
-        <w:numPr>
-          <w:ilvl w:val="1"/>
-          <w:numId w:val="19"/>
-        </w:numPr>
         <w:tabs>
           <w:tab w:val="left" w:pos="1134"/>
         </w:tabs>
         <w:spacing w:before="0" w:after="0"/>
-        <w:ind w:left="0" w:firstLine="709"/>
         <w:rPr>
           <w:b/>
           <w:szCs w:val="28"/>
@@ -6649,7 +7537,1068 @@
           <w:b/>
           <w:szCs w:val="28"/>
         </w:rPr>
-        <w:t>Получение краткой информации об учащихся</w:t>
+        <w:t>6</w:t>
+      </w:r>
+      <w:r>
+        <w:rPr>
+          <w:b/>
+          <w:szCs w:val="28"/>
+        </w:rPr>
+        <w:t xml:space="preserve">.8 </w:t>
+      </w:r>
+      <w:r>
+        <w:rPr>
+          <w:b/>
+          <w:szCs w:val="28"/>
+        </w:rPr>
+        <w:t>Отображение</w:t>
+      </w:r>
+      <w:r>
+        <w:rPr>
+          <w:b/>
+          <w:szCs w:val="28"/>
+        </w:rPr>
+        <w:t xml:space="preserve"> информации о</w:t>
+      </w:r>
+      <w:r>
+        <w:rPr>
+          <w:b/>
+          <w:szCs w:val="28"/>
+        </w:rPr>
+        <w:t xml:space="preserve"> группе</w:t>
+      </w:r>
+      <w:r>
+        <w:rPr>
+          <w:b/>
+          <w:szCs w:val="28"/>
+        </w:rPr>
+        <w:t xml:space="preserve"> учащихся</w:t>
+      </w:r>
+    </w:p>
+    <w:p>
+      <w:pPr>
+        <w:rPr>
+          <w:rFonts w:cs="Times New Roman"/>
+          <w:szCs w:val="28"/>
+        </w:rPr>
+      </w:pPr>
+    </w:p>
+    <w:p>
+      <w:pPr>
+        <w:ind w:firstLine="709"/>
+        <w:jc w:val="both"/>
+        <w:rPr>
+          <w:rFonts w:cs="Times New Roman"/>
+          <w:szCs w:val="28"/>
+        </w:rPr>
+      </w:pPr>
+      <w:r>
+        <w:rPr>
+          <w:rFonts w:cs="Times New Roman"/>
+          <w:szCs w:val="28"/>
+        </w:rPr>
+        <w:t>Для получения общей информации об учащихся</w:t>
+      </w:r>
+      <w:r>
+        <w:rPr>
+          <w:rFonts w:cs="Times New Roman"/>
+          <w:szCs w:val="28"/>
+        </w:rPr>
+        <w:t xml:space="preserve"> </w:t>
+      </w:r>
+      <w:r>
+        <w:rPr>
+          <w:rFonts w:cs="Times New Roman"/>
+          <w:szCs w:val="28"/>
+        </w:rPr>
+        <w:t xml:space="preserve">работа пользователя сводится к минимуму, благодаря интуитивно понятному интерфейсу. </w:t>
+      </w:r>
+    </w:p>
+    <w:p>
+      <w:pPr>
+        <w:ind w:firstLine="709"/>
+        <w:jc w:val="both"/>
+        <w:rPr>
+          <w:rFonts w:cs="Times New Roman"/>
+          <w:szCs w:val="28"/>
+        </w:rPr>
+      </w:pPr>
+      <w:r>
+        <w:rPr>
+          <w:rFonts w:cs="Times New Roman"/>
+          <w:szCs w:val="28"/>
+        </w:rPr>
+        <w:t>Шаг 1. Первым делом пользователю необходимо нажать на кнопку (1) «</w:t>
+      </w:r>
+      <w:r>
+        <w:rPr>
+          <w:rFonts w:cs="Times New Roman"/>
+          <w:szCs w:val="28"/>
+          <w:lang w:val="en-US"/>
+        </w:rPr>
+        <w:t>Get</w:t>
+      </w:r>
+      <w:r>
+        <w:rPr>
+          <w:rFonts w:cs="Times New Roman"/>
+          <w:szCs w:val="28"/>
+        </w:rPr>
+        <w:t xml:space="preserve"> </w:t>
+      </w:r>
+      <w:r>
+        <w:rPr>
+          <w:rFonts w:cs="Times New Roman"/>
+          <w:szCs w:val="28"/>
+          <w:lang w:val="en-US"/>
+        </w:rPr>
+        <w:t>data</w:t>
+      </w:r>
+      <w:r>
+        <w:rPr>
+          <w:rFonts w:cs="Times New Roman"/>
+          <w:szCs w:val="28"/>
+        </w:rPr>
+        <w:t xml:space="preserve"> </w:t>
+      </w:r>
+      <w:r>
+        <w:rPr>
+          <w:rFonts w:cs="Times New Roman"/>
+          <w:szCs w:val="28"/>
+          <w:lang w:val="en-US"/>
+        </w:rPr>
+        <w:t>about</w:t>
+      </w:r>
+      <w:r>
+        <w:rPr>
+          <w:rFonts w:cs="Times New Roman"/>
+          <w:szCs w:val="28"/>
+        </w:rPr>
+        <w:t xml:space="preserve"> </w:t>
+      </w:r>
+      <w:r>
+        <w:rPr>
+          <w:rFonts w:cs="Times New Roman"/>
+          <w:szCs w:val="28"/>
+          <w:lang w:val="en-US"/>
+        </w:rPr>
+        <w:t>student</w:t>
+      </w:r>
+      <w:r>
+        <w:rPr>
+          <w:rFonts w:cs="Times New Roman"/>
+          <w:szCs w:val="28"/>
+        </w:rPr>
+        <w:t>»</w:t>
+      </w:r>
+      <w:r>
+        <w:rPr>
+          <w:rFonts w:cs="Times New Roman"/>
+          <w:szCs w:val="28"/>
+        </w:rPr>
+        <w:t xml:space="preserve">. </w:t>
+      </w:r>
+      <w:r>
+        <w:rPr>
+          <w:rFonts w:cs="Times New Roman"/>
+          <w:szCs w:val="28"/>
+        </w:rPr>
+        <w:t>Рисунок 6.17.</w:t>
+      </w:r>
+    </w:p>
+    <w:p>
+      <w:pPr>
+        <w:ind w:firstLine="709"/>
+        <w:jc w:val="both"/>
+        <w:rPr>
+          <w:rFonts w:cs="Times New Roman"/>
+          <w:szCs w:val="28"/>
+        </w:rPr>
+      </w:pPr>
+      <w:r>
+        <w:rPr>
+          <w:rFonts w:cs="Times New Roman"/>
+          <w:szCs w:val="28"/>
+        </w:rPr>
+        <w:t>Шаг 2. Следующей следует кнопка уточнения – «</w:t>
+      </w:r>
+      <w:r>
+        <w:rPr>
+          <w:rFonts w:cs="Times New Roman"/>
+          <w:szCs w:val="28"/>
+          <w:lang w:val="en-US"/>
+        </w:rPr>
+        <w:t>Data</w:t>
+      </w:r>
+      <w:r>
+        <w:rPr>
+          <w:rFonts w:cs="Times New Roman"/>
+          <w:szCs w:val="28"/>
+        </w:rPr>
+        <w:t xml:space="preserve"> </w:t>
+      </w:r>
+      <w:r>
+        <w:rPr>
+          <w:rFonts w:cs="Times New Roman"/>
+          <w:szCs w:val="28"/>
+          <w:lang w:val="en-US"/>
+        </w:rPr>
+        <w:t>about</w:t>
+      </w:r>
+      <w:r>
+        <w:rPr>
+          <w:rFonts w:cs="Times New Roman"/>
+          <w:szCs w:val="28"/>
+        </w:rPr>
+        <w:t xml:space="preserve"> </w:t>
+      </w:r>
+      <w:r>
+        <w:rPr>
+          <w:rFonts w:cs="Times New Roman"/>
+          <w:szCs w:val="28"/>
+          <w:lang w:val="en-US"/>
+        </w:rPr>
+        <w:t>class</w:t>
+      </w:r>
+      <w:r>
+        <w:rPr>
+          <w:rFonts w:cs="Times New Roman"/>
+          <w:szCs w:val="28"/>
+        </w:rPr>
+        <w:t>», позволяющая получить информацию о группе «учащихся». Рисунок 6.18.</w:t>
+      </w:r>
+    </w:p>
+    <w:p>
+      <w:pPr>
+        <w:ind w:firstLine="709"/>
+        <w:jc w:val="both"/>
+        <w:rPr>
+          <w:rFonts w:cs="Times New Roman"/>
+          <w:szCs w:val="28"/>
+        </w:rPr>
+      </w:pPr>
+      <w:r>
+        <w:rPr>
+          <w:rFonts w:cs="Times New Roman"/>
+          <w:szCs w:val="28"/>
+        </w:rPr>
+        <w:t xml:space="preserve">Шаг 3. Далее необходимо конкретизировать выбор группы. </w:t>
+      </w:r>
+    </w:p>
+    <w:p>
+      <w:pPr>
+        <w:ind w:firstLine="709"/>
+        <w:jc w:val="both"/>
+        <w:rPr>
+          <w:rFonts w:cs="Times New Roman"/>
+          <w:szCs w:val="28"/>
+        </w:rPr>
+      </w:pPr>
+      <w:r>
+        <w:rPr>
+          <w:rFonts w:cs="Times New Roman"/>
+          <w:szCs w:val="28"/>
+        </w:rPr>
+        <w:t>В случае, если необходимо получить информацию обо всех учащихся, представленных в базе данных, то необходимо сразу нажать на кнопку (3) «</w:t>
+      </w:r>
+      <w:r>
+        <w:rPr>
+          <w:rFonts w:cs="Times New Roman"/>
+          <w:szCs w:val="28"/>
+          <w:lang w:val="en-US"/>
+        </w:rPr>
+        <w:t>Find</w:t>
+      </w:r>
+      <w:r>
+        <w:rPr>
+          <w:rFonts w:cs="Times New Roman"/>
+          <w:szCs w:val="28"/>
+        </w:rPr>
+        <w:t xml:space="preserve">». </w:t>
+      </w:r>
+    </w:p>
+    <w:p>
+      <w:pPr>
+        <w:ind w:firstLine="709"/>
+        <w:jc w:val="both"/>
+        <w:rPr>
+          <w:rFonts w:cs="Times New Roman"/>
+          <w:szCs w:val="28"/>
+          <w:lang w:val="en-US"/>
+        </w:rPr>
+      </w:pPr>
+      <w:r>
+        <w:rPr>
+          <w:rFonts w:cs="Times New Roman"/>
+          <w:szCs w:val="28"/>
+        </w:rPr>
+        <w:t>В случае, если же необходимо получить информацию об учащихся конкретной группы необходимо ввести в поле (1) «</w:t>
+      </w:r>
+      <w:r>
+        <w:rPr>
+          <w:rFonts w:cs="Times New Roman"/>
+          <w:szCs w:val="28"/>
+          <w:lang w:val="en-US"/>
+        </w:rPr>
+        <w:t>Class</w:t>
+      </w:r>
+      <w:r>
+        <w:rPr>
+          <w:rFonts w:cs="Times New Roman"/>
+          <w:szCs w:val="28"/>
+        </w:rPr>
+        <w:t xml:space="preserve"> </w:t>
+      </w:r>
+      <w:r>
+        <w:rPr>
+          <w:rFonts w:cs="Times New Roman"/>
+          <w:szCs w:val="28"/>
+          <w:lang w:val="en-US"/>
+        </w:rPr>
+        <w:t>number</w:t>
+      </w:r>
+      <w:r>
+        <w:rPr>
+          <w:rFonts w:cs="Times New Roman"/>
+          <w:szCs w:val="28"/>
+        </w:rPr>
+        <w:t xml:space="preserve">» численное </w:t>
+      </w:r>
+      <w:r>
+        <w:rPr>
+          <w:rFonts w:cs="Times New Roman"/>
+          <w:szCs w:val="28"/>
+        </w:rPr>
+        <w:lastRenderedPageBreak/>
+        <w:t>значение класса, а в поле (2) «</w:t>
+      </w:r>
+      <w:r>
+        <w:rPr>
+          <w:rFonts w:cs="Times New Roman"/>
+          <w:szCs w:val="28"/>
+          <w:lang w:val="en-US"/>
+        </w:rPr>
+        <w:t>Class</w:t>
+      </w:r>
+      <w:r>
+        <w:rPr>
+          <w:rFonts w:cs="Times New Roman"/>
+          <w:szCs w:val="28"/>
+        </w:rPr>
+        <w:t xml:space="preserve"> </w:t>
+      </w:r>
+      <w:r>
+        <w:rPr>
+          <w:rFonts w:cs="Times New Roman"/>
+          <w:szCs w:val="28"/>
+          <w:lang w:val="en-US"/>
+        </w:rPr>
+        <w:t>letter</w:t>
+      </w:r>
+      <w:r>
+        <w:rPr>
+          <w:rFonts w:cs="Times New Roman"/>
+          <w:szCs w:val="28"/>
+        </w:rPr>
+        <w:t>» его буквенное обозначение. После чего подтвердить выбор с помощью кнопки</w:t>
+      </w:r>
+      <w:r>
+        <w:rPr>
+          <w:rFonts w:cs="Times New Roman"/>
+          <w:szCs w:val="28"/>
+          <w:lang w:val="en-US"/>
+        </w:rPr>
+        <w:t xml:space="preserve"> (3)</w:t>
+      </w:r>
+      <w:r>
+        <w:rPr>
+          <w:rFonts w:cs="Times New Roman"/>
+          <w:szCs w:val="28"/>
+        </w:rPr>
+        <w:t xml:space="preserve"> «</w:t>
+      </w:r>
+      <w:r>
+        <w:rPr>
+          <w:rFonts w:cs="Times New Roman"/>
+          <w:szCs w:val="28"/>
+          <w:lang w:val="en-US"/>
+        </w:rPr>
+        <w:t>Find</w:t>
+      </w:r>
+      <w:r>
+        <w:rPr>
+          <w:rFonts w:cs="Times New Roman"/>
+          <w:szCs w:val="28"/>
+        </w:rPr>
+        <w:t>»</w:t>
+      </w:r>
+      <w:r>
+        <w:rPr>
+          <w:rFonts w:cs="Times New Roman"/>
+          <w:szCs w:val="28"/>
+          <w:lang w:val="en-US"/>
+        </w:rPr>
+        <w:t>.</w:t>
+      </w:r>
+    </w:p>
+    <w:p>
+      <w:pPr>
+        <w:ind w:firstLine="709"/>
+        <w:jc w:val="both"/>
+        <w:rPr>
+          <w:rFonts w:cs="Times New Roman"/>
+          <w:szCs w:val="28"/>
+        </w:rPr>
+      </w:pPr>
+      <w:r>
+        <w:rPr>
+          <w:rFonts w:cs="Times New Roman"/>
+          <w:szCs w:val="28"/>
+        </w:rPr>
+        <w:t>Стоит отметить факты того, что не имеет значения регистр вводимого в поле буквенного обозначения (2). Также, в случае отсутствия информации об группе, пользователю будем предоставлено соответствующее сообщение.</w:t>
+      </w:r>
+    </w:p>
+    <w:p>
+      <w:pPr>
+        <w:ind w:firstLine="709"/>
+        <w:jc w:val="both"/>
+        <w:rPr>
+          <w:rFonts w:cs="Times New Roman"/>
+          <w:szCs w:val="28"/>
+        </w:rPr>
+      </w:pPr>
+    </w:p>
+    <w:p>
+      <w:pPr>
+        <w:ind w:firstLine="709"/>
+        <w:jc w:val="center"/>
+        <w:rPr>
+          <w:rFonts w:cs="Times New Roman"/>
+          <w:szCs w:val="28"/>
+        </w:rPr>
+      </w:pPr>
+      <w:r>
+        <w:rPr>
+          <w:noProof/>
+        </w:rPr>
+        <w:drawing>
+          <wp:inline distT="0" distB="0" distL="0" distR="0" wp14:anchorId="69526157" wp14:editId="56358019">
+            <wp:extent cx="4291861" cy="3805032"/>
+            <wp:effectExtent l="0" t="0" r="0" b="5080"/>
+            <wp:docPr id="21" name="Рисунок 21"/>
+            <wp:cNvGraphicFramePr>
+              <a:graphicFrameLocks xmlns:a="http://schemas.openxmlformats.org/drawingml/2006/main" noChangeAspect="1"/>
+            </wp:cNvGraphicFramePr>
+            <a:graphic xmlns:a="http://schemas.openxmlformats.org/drawingml/2006/main">
+              <a:graphicData uri="http://schemas.openxmlformats.org/drawingml/2006/picture">
+                <pic:pic xmlns:pic="http://schemas.openxmlformats.org/drawingml/2006/picture">
+                  <pic:nvPicPr>
+                    <pic:cNvPr id="0" name="Picture 5"/>
+                    <pic:cNvPicPr>
+                      <a:picLocks noChangeAspect="1" noChangeArrowheads="1"/>
+                    </pic:cNvPicPr>
+                  </pic:nvPicPr>
+                  <pic:blipFill>
+                    <a:blip r:embed="rId24">
+                      <a:extLst>
+                        <a:ext uri="{28A0092B-C50C-407E-A947-70E740481C1C}">
+                          <a14:useLocalDpi xmlns:a14="http://schemas.microsoft.com/office/drawing/2010/main" val="0"/>
+                        </a:ext>
+                      </a:extLst>
+                    </a:blip>
+                    <a:srcRect/>
+                    <a:stretch>
+                      <a:fillRect/>
+                    </a:stretch>
+                  </pic:blipFill>
+                  <pic:spPr bwMode="auto">
+                    <a:xfrm>
+                      <a:off x="0" y="0"/>
+                      <a:ext cx="4316875" cy="3827208"/>
+                    </a:xfrm>
+                    <a:prstGeom prst="rect">
+                      <a:avLst/>
+                    </a:prstGeom>
+                    <a:noFill/>
+                    <a:ln>
+                      <a:noFill/>
+                    </a:ln>
+                  </pic:spPr>
+                </pic:pic>
+              </a:graphicData>
+            </a:graphic>
+          </wp:inline>
+        </w:drawing>
+      </w:r>
+    </w:p>
+    <w:p>
+      <w:pPr>
+        <w:ind w:firstLine="709"/>
+        <w:jc w:val="center"/>
+        <w:rPr>
+          <w:rFonts w:cs="Times New Roman"/>
+          <w:szCs w:val="28"/>
+        </w:rPr>
+      </w:pPr>
+    </w:p>
+    <w:p>
+      <w:pPr>
+        <w:ind w:firstLine="709"/>
+        <w:jc w:val="center"/>
+        <w:rPr>
+          <w:rFonts w:cs="Times New Roman"/>
+          <w:szCs w:val="28"/>
+        </w:rPr>
+      </w:pPr>
+      <w:r>
+        <w:rPr>
+          <w:rFonts w:cs="Times New Roman"/>
+          <w:szCs w:val="28"/>
+        </w:rPr>
+        <w:t xml:space="preserve">Рисунок </w:t>
+      </w:r>
+      <w:r>
+        <w:rPr>
+          <w:rFonts w:cs="Times New Roman"/>
+          <w:szCs w:val="28"/>
+        </w:rPr>
+        <w:t>6</w:t>
+      </w:r>
+      <w:r>
+        <w:rPr>
+          <w:rFonts w:cs="Times New Roman"/>
+          <w:szCs w:val="28"/>
+        </w:rPr>
+        <w:t>.</w:t>
+      </w:r>
+      <w:r>
+        <w:rPr>
+          <w:rFonts w:cs="Times New Roman"/>
+          <w:szCs w:val="28"/>
+        </w:rPr>
+        <w:t>1</w:t>
+      </w:r>
+      <w:r>
+        <w:rPr>
+          <w:rFonts w:cs="Times New Roman"/>
+          <w:szCs w:val="28"/>
+        </w:rPr>
+        <w:t>7</w:t>
+      </w:r>
+      <w:r>
+        <w:rPr>
+          <w:rFonts w:cs="Times New Roman"/>
+          <w:szCs w:val="28"/>
+        </w:rPr>
+        <w:t xml:space="preserve"> -</w:t>
+      </w:r>
+      <w:r>
+        <w:rPr>
+          <w:rFonts w:cs="Times New Roman"/>
+          <w:szCs w:val="28"/>
+        </w:rPr>
+        <w:t xml:space="preserve"> </w:t>
+      </w:r>
+      <w:r>
+        <w:rPr>
+          <w:rFonts w:cs="Times New Roman"/>
+          <w:szCs w:val="28"/>
+        </w:rPr>
+        <w:t>Отображение информации о группе учащихся</w:t>
+      </w:r>
+      <w:r>
+        <w:rPr>
+          <w:rFonts w:cs="Times New Roman"/>
+          <w:szCs w:val="28"/>
+        </w:rPr>
+        <w:t xml:space="preserve">. Шаг </w:t>
+      </w:r>
+      <w:r>
+        <w:rPr>
+          <w:rFonts w:cs="Times New Roman"/>
+          <w:szCs w:val="28"/>
+        </w:rPr>
+        <w:t>1</w:t>
+      </w:r>
+    </w:p>
+    <w:p>
+      <w:pPr>
+        <w:rPr>
+          <w:rFonts w:cs="Times New Roman"/>
+          <w:szCs w:val="28"/>
+        </w:rPr>
+      </w:pPr>
+    </w:p>
+    <w:p>
+      <w:pPr>
+        <w:ind w:firstLine="709"/>
+        <w:jc w:val="center"/>
+        <w:rPr>
+          <w:rFonts w:cs="Times New Roman"/>
+          <w:szCs w:val="28"/>
+        </w:rPr>
+      </w:pPr>
+      <w:r>
+        <w:rPr>
+          <w:rFonts w:cs="Times New Roman"/>
+          <w:noProof/>
+          <w:szCs w:val="28"/>
+        </w:rPr>
+        <w:lastRenderedPageBreak/>
+        <w:drawing>
+          <wp:inline distT="0" distB="0" distL="0" distR="0" wp14:anchorId="7D41631D" wp14:editId="29621DEB">
+            <wp:extent cx="4366700" cy="3732892"/>
+            <wp:effectExtent l="0" t="0" r="0" b="1270"/>
+            <wp:docPr id="22" name="Рисунок 22"/>
+            <wp:cNvGraphicFramePr>
+              <a:graphicFrameLocks xmlns:a="http://schemas.openxmlformats.org/drawingml/2006/main" noChangeAspect="1"/>
+            </wp:cNvGraphicFramePr>
+            <a:graphic xmlns:a="http://schemas.openxmlformats.org/drawingml/2006/main">
+              <a:graphicData uri="http://schemas.openxmlformats.org/drawingml/2006/picture">
+                <pic:pic xmlns:pic="http://schemas.openxmlformats.org/drawingml/2006/picture">
+                  <pic:nvPicPr>
+                    <pic:cNvPr id="0" name="Picture 6"/>
+                    <pic:cNvPicPr>
+                      <a:picLocks noChangeAspect="1" noChangeArrowheads="1"/>
+                    </pic:cNvPicPr>
+                  </pic:nvPicPr>
+                  <pic:blipFill>
+                    <a:blip r:embed="rId25">
+                      <a:extLst>
+                        <a:ext uri="{28A0092B-C50C-407E-A947-70E740481C1C}">
+                          <a14:useLocalDpi xmlns:a14="http://schemas.microsoft.com/office/drawing/2010/main" val="0"/>
+                        </a:ext>
+                      </a:extLst>
+                    </a:blip>
+                    <a:srcRect/>
+                    <a:stretch>
+                      <a:fillRect/>
+                    </a:stretch>
+                  </pic:blipFill>
+                  <pic:spPr bwMode="auto">
+                    <a:xfrm>
+                      <a:off x="0" y="0"/>
+                      <a:ext cx="4383203" cy="3746999"/>
+                    </a:xfrm>
+                    <a:prstGeom prst="rect">
+                      <a:avLst/>
+                    </a:prstGeom>
+                    <a:noFill/>
+                    <a:ln>
+                      <a:noFill/>
+                    </a:ln>
+                  </pic:spPr>
+                </pic:pic>
+              </a:graphicData>
+            </a:graphic>
+          </wp:inline>
+        </w:drawing>
+      </w:r>
+    </w:p>
+    <w:p>
+      <w:pPr>
+        <w:ind w:firstLine="709"/>
+        <w:jc w:val="center"/>
+        <w:rPr>
+          <w:rFonts w:cs="Times New Roman"/>
+          <w:szCs w:val="28"/>
+        </w:rPr>
+      </w:pPr>
+    </w:p>
+    <w:p>
+      <w:pPr>
+        <w:ind w:firstLine="709"/>
+        <w:jc w:val="center"/>
+        <w:rPr>
+          <w:rFonts w:cs="Times New Roman"/>
+          <w:szCs w:val="28"/>
+        </w:rPr>
+      </w:pPr>
+      <w:r>
+        <w:rPr>
+          <w:rFonts w:cs="Times New Roman"/>
+          <w:szCs w:val="28"/>
+        </w:rPr>
+        <w:t xml:space="preserve">Рисунок </w:t>
+      </w:r>
+      <w:r>
+        <w:rPr>
+          <w:rFonts w:cs="Times New Roman"/>
+          <w:szCs w:val="28"/>
+        </w:rPr>
+        <w:t>6</w:t>
+      </w:r>
+      <w:r>
+        <w:rPr>
+          <w:rFonts w:cs="Times New Roman"/>
+          <w:szCs w:val="28"/>
+        </w:rPr>
+        <w:t>.</w:t>
+      </w:r>
+      <w:r>
+        <w:rPr>
+          <w:rFonts w:cs="Times New Roman"/>
+          <w:szCs w:val="28"/>
+        </w:rPr>
+        <w:t>1</w:t>
+      </w:r>
+      <w:r>
+        <w:rPr>
+          <w:rFonts w:cs="Times New Roman"/>
+          <w:szCs w:val="28"/>
+        </w:rPr>
+        <w:t>8</w:t>
+      </w:r>
+      <w:r>
+        <w:rPr>
+          <w:rFonts w:cs="Times New Roman"/>
+          <w:szCs w:val="28"/>
+        </w:rPr>
+        <w:t xml:space="preserve"> -</w:t>
+      </w:r>
+      <w:r>
+        <w:rPr>
+          <w:rFonts w:cs="Times New Roman"/>
+          <w:szCs w:val="28"/>
+        </w:rPr>
+        <w:t xml:space="preserve"> </w:t>
+      </w:r>
+      <w:r>
+        <w:rPr>
+          <w:rFonts w:cs="Times New Roman"/>
+          <w:szCs w:val="28"/>
+        </w:rPr>
+        <w:t>Отображение информации о группе учащихся</w:t>
+      </w:r>
+      <w:r>
+        <w:rPr>
+          <w:rFonts w:cs="Times New Roman"/>
+          <w:szCs w:val="28"/>
+        </w:rPr>
+        <w:t xml:space="preserve">. Шаг </w:t>
+      </w:r>
+      <w:r>
+        <w:rPr>
+          <w:rFonts w:cs="Times New Roman"/>
+          <w:szCs w:val="28"/>
+        </w:rPr>
+        <w:t>2</w:t>
+      </w:r>
+    </w:p>
+    <w:p>
+      <w:pPr>
+        <w:ind w:firstLine="709"/>
+        <w:jc w:val="center"/>
+        <w:rPr>
+          <w:rFonts w:cs="Times New Roman"/>
+          <w:szCs w:val="28"/>
+        </w:rPr>
+      </w:pPr>
+    </w:p>
+    <w:p>
+      <w:pPr>
+        <w:ind w:firstLine="709"/>
+        <w:jc w:val="center"/>
+        <w:rPr>
+          <w:rFonts w:cs="Times New Roman"/>
+          <w:szCs w:val="28"/>
+        </w:rPr>
+      </w:pPr>
+      <w:r>
+        <w:rPr>
+          <w:rFonts w:cs="Times New Roman"/>
+          <w:noProof/>
+          <w:szCs w:val="28"/>
+        </w:rPr>
+        <w:drawing>
+          <wp:inline distT="0" distB="0" distL="0" distR="0" wp14:anchorId="0A6CCE62" wp14:editId="6543A4A8">
+            <wp:extent cx="4341974" cy="3405674"/>
+            <wp:effectExtent l="0" t="0" r="1905" b="4445"/>
+            <wp:docPr id="23" name="Рисунок 23"/>
+            <wp:cNvGraphicFramePr>
+              <a:graphicFrameLocks xmlns:a="http://schemas.openxmlformats.org/drawingml/2006/main" noChangeAspect="1"/>
+            </wp:cNvGraphicFramePr>
+            <a:graphic xmlns:a="http://schemas.openxmlformats.org/drawingml/2006/main">
+              <a:graphicData uri="http://schemas.openxmlformats.org/drawingml/2006/picture">
+                <pic:pic xmlns:pic="http://schemas.openxmlformats.org/drawingml/2006/picture">
+                  <pic:nvPicPr>
+                    <pic:cNvPr id="0" name="Picture 7"/>
+                    <pic:cNvPicPr>
+                      <a:picLocks noChangeAspect="1" noChangeArrowheads="1"/>
+                    </pic:cNvPicPr>
+                  </pic:nvPicPr>
+                  <pic:blipFill>
+                    <a:blip r:embed="rId26">
+                      <a:extLst>
+                        <a:ext uri="{28A0092B-C50C-407E-A947-70E740481C1C}">
+                          <a14:useLocalDpi xmlns:a14="http://schemas.microsoft.com/office/drawing/2010/main" val="0"/>
+                        </a:ext>
+                      </a:extLst>
+                    </a:blip>
+                    <a:srcRect/>
+                    <a:stretch>
+                      <a:fillRect/>
+                    </a:stretch>
+                  </pic:blipFill>
+                  <pic:spPr bwMode="auto">
+                    <a:xfrm>
+                      <a:off x="0" y="0"/>
+                      <a:ext cx="4396032" cy="3448075"/>
+                    </a:xfrm>
+                    <a:prstGeom prst="rect">
+                      <a:avLst/>
+                    </a:prstGeom>
+                    <a:noFill/>
+                    <a:ln>
+                      <a:noFill/>
+                    </a:ln>
+                  </pic:spPr>
+                </pic:pic>
+              </a:graphicData>
+            </a:graphic>
+          </wp:inline>
+        </w:drawing>
+      </w:r>
+    </w:p>
+    <w:p>
+      <w:pPr>
+        <w:ind w:firstLine="709"/>
+        <w:jc w:val="center"/>
+        <w:rPr>
+          <w:rFonts w:cs="Times New Roman"/>
+          <w:szCs w:val="28"/>
+        </w:rPr>
+      </w:pPr>
+    </w:p>
+    <w:p>
+      <w:pPr>
+        <w:ind w:firstLine="709"/>
+        <w:jc w:val="center"/>
+        <w:rPr>
+          <w:rFonts w:cs="Times New Roman"/>
+          <w:szCs w:val="28"/>
+        </w:rPr>
+      </w:pPr>
+      <w:r>
+        <w:rPr>
+          <w:rFonts w:cs="Times New Roman"/>
+          <w:szCs w:val="28"/>
+        </w:rPr>
+        <w:t xml:space="preserve">Рисунок </w:t>
+      </w:r>
+      <w:r>
+        <w:rPr>
+          <w:rFonts w:cs="Times New Roman"/>
+          <w:szCs w:val="28"/>
+        </w:rPr>
+        <w:t>6</w:t>
+      </w:r>
+      <w:r>
+        <w:rPr>
+          <w:rFonts w:cs="Times New Roman"/>
+          <w:szCs w:val="28"/>
+        </w:rPr>
+        <w:t>.</w:t>
+      </w:r>
+      <w:r>
+        <w:rPr>
+          <w:rFonts w:cs="Times New Roman"/>
+          <w:szCs w:val="28"/>
+        </w:rPr>
+        <w:t>1</w:t>
+      </w:r>
+      <w:r>
+        <w:rPr>
+          <w:rFonts w:cs="Times New Roman"/>
+          <w:szCs w:val="28"/>
+        </w:rPr>
+        <w:t>9</w:t>
+      </w:r>
+      <w:r>
+        <w:rPr>
+          <w:rFonts w:cs="Times New Roman"/>
+          <w:szCs w:val="28"/>
+        </w:rPr>
+        <w:t xml:space="preserve"> -</w:t>
+      </w:r>
+      <w:r>
+        <w:rPr>
+          <w:rFonts w:cs="Times New Roman"/>
+          <w:szCs w:val="28"/>
+        </w:rPr>
+        <w:t xml:space="preserve"> </w:t>
+      </w:r>
+      <w:r>
+        <w:rPr>
+          <w:rFonts w:cs="Times New Roman"/>
+          <w:szCs w:val="28"/>
+        </w:rPr>
+        <w:t>Отображение информации о группе учащихся</w:t>
+      </w:r>
+      <w:r>
+        <w:rPr>
+          <w:rFonts w:cs="Times New Roman"/>
+          <w:szCs w:val="28"/>
+        </w:rPr>
+        <w:t xml:space="preserve">. Шаг </w:t>
+      </w:r>
+      <w:r>
+        <w:rPr>
+          <w:rFonts w:cs="Times New Roman"/>
+          <w:szCs w:val="28"/>
+        </w:rPr>
+        <w:t>3</w:t>
+      </w:r>
+    </w:p>
+    <w:p>
+      <w:pPr>
+        <w:ind w:firstLine="709"/>
+        <w:jc w:val="center"/>
+        <w:rPr>
+          <w:rFonts w:cs="Times New Roman"/>
+          <w:szCs w:val="28"/>
+        </w:rPr>
+      </w:pPr>
+    </w:p>
+    <w:p>
+      <w:pPr>
+        <w:ind w:firstLine="709"/>
+        <w:jc w:val="center"/>
+        <w:rPr>
+          <w:rFonts w:cs="Times New Roman"/>
+          <w:szCs w:val="28"/>
+        </w:rPr>
+      </w:pPr>
+      <w:r>
+        <w:rPr>
+          <w:rFonts w:cs="Times New Roman"/>
+          <w:noProof/>
+          <w:szCs w:val="28"/>
+        </w:rPr>
+        <w:lastRenderedPageBreak/>
+        <w:drawing>
+          <wp:inline distT="0" distB="0" distL="0" distR="0" wp14:anchorId="22BD2AA9" wp14:editId="4E3DEDC3">
+            <wp:extent cx="4133215" cy="3853815"/>
+            <wp:effectExtent l="0" t="0" r="635" b="0"/>
+            <wp:docPr id="24" name="Рисунок 24"/>
+            <wp:cNvGraphicFramePr>
+              <a:graphicFrameLocks xmlns:a="http://schemas.openxmlformats.org/drawingml/2006/main" noChangeAspect="1"/>
+            </wp:cNvGraphicFramePr>
+            <a:graphic xmlns:a="http://schemas.openxmlformats.org/drawingml/2006/main">
+              <a:graphicData uri="http://schemas.openxmlformats.org/drawingml/2006/picture">
+                <pic:pic xmlns:pic="http://schemas.openxmlformats.org/drawingml/2006/picture">
+                  <pic:nvPicPr>
+                    <pic:cNvPr id="0" name="Picture 8"/>
+                    <pic:cNvPicPr>
+                      <a:picLocks noChangeAspect="1" noChangeArrowheads="1"/>
+                    </pic:cNvPicPr>
+                  </pic:nvPicPr>
+                  <pic:blipFill>
+                    <a:blip r:embed="rId27">
+                      <a:extLst>
+                        <a:ext uri="{28A0092B-C50C-407E-A947-70E740481C1C}">
+                          <a14:useLocalDpi xmlns:a14="http://schemas.microsoft.com/office/drawing/2010/main" val="0"/>
+                        </a:ext>
+                      </a:extLst>
+                    </a:blip>
+                    <a:srcRect/>
+                    <a:stretch>
+                      <a:fillRect/>
+                    </a:stretch>
+                  </pic:blipFill>
+                  <pic:spPr bwMode="auto">
+                    <a:xfrm>
+                      <a:off x="0" y="0"/>
+                      <a:ext cx="4133215" cy="3853815"/>
+                    </a:xfrm>
+                    <a:prstGeom prst="rect">
+                      <a:avLst/>
+                    </a:prstGeom>
+                    <a:noFill/>
+                    <a:ln>
+                      <a:noFill/>
+                    </a:ln>
+                  </pic:spPr>
+                </pic:pic>
+              </a:graphicData>
+            </a:graphic>
+          </wp:inline>
+        </w:drawing>
+      </w:r>
+    </w:p>
+    <w:p>
+      <w:pPr>
+        <w:ind w:firstLine="709"/>
+        <w:jc w:val="center"/>
+        <w:rPr>
+          <w:rFonts w:cs="Times New Roman"/>
+          <w:szCs w:val="28"/>
+        </w:rPr>
+      </w:pPr>
+    </w:p>
+    <w:p>
+      <w:pPr>
+        <w:ind w:firstLine="709"/>
+        <w:jc w:val="center"/>
+        <w:rPr>
+          <w:rFonts w:cs="Times New Roman"/>
+          <w:szCs w:val="28"/>
+        </w:rPr>
+      </w:pPr>
+      <w:r>
+        <w:rPr>
+          <w:rFonts w:cs="Times New Roman"/>
+          <w:szCs w:val="28"/>
+        </w:rPr>
+        <w:t xml:space="preserve">Рисунок </w:t>
+      </w:r>
+      <w:r>
+        <w:rPr>
+          <w:rFonts w:cs="Times New Roman"/>
+          <w:szCs w:val="28"/>
+        </w:rPr>
+        <w:t>6</w:t>
+      </w:r>
+      <w:r>
+        <w:rPr>
+          <w:rFonts w:cs="Times New Roman"/>
+          <w:szCs w:val="28"/>
+        </w:rPr>
+        <w:t>.</w:t>
+      </w:r>
+      <w:r>
+        <w:rPr>
+          <w:rFonts w:cs="Times New Roman"/>
+          <w:szCs w:val="28"/>
+        </w:rPr>
+        <w:t>20</w:t>
+      </w:r>
+      <w:r>
+        <w:rPr>
+          <w:rFonts w:cs="Times New Roman"/>
+          <w:szCs w:val="28"/>
+        </w:rPr>
+        <w:t xml:space="preserve"> -</w:t>
+      </w:r>
+      <w:r>
+        <w:rPr>
+          <w:rFonts w:cs="Times New Roman"/>
+          <w:szCs w:val="28"/>
+        </w:rPr>
+        <w:t xml:space="preserve"> </w:t>
+      </w:r>
+      <w:r>
+        <w:rPr>
+          <w:rFonts w:cs="Times New Roman"/>
+          <w:szCs w:val="28"/>
+        </w:rPr>
+        <w:t>Отображение</w:t>
+      </w:r>
+      <w:r>
+        <w:rPr>
+          <w:rFonts w:cs="Times New Roman"/>
+          <w:szCs w:val="28"/>
+        </w:rPr>
+        <w:t xml:space="preserve"> информации об учащихся</w:t>
       </w:r>
     </w:p>
     <w:p>
@@ -6666,26 +8615,58 @@
         <w:keepNext w:val="0"/>
         <w:keepLines w:val="0"/>
         <w:widowControl w:val="0"/>
-        <w:numPr>
-          <w:ilvl w:val="1"/>
-          <w:numId w:val="19"/>
-        </w:numPr>
         <w:tabs>
           <w:tab w:val="left" w:pos="1134"/>
         </w:tabs>
         <w:spacing w:before="0" w:after="0"/>
-        <w:ind w:left="0" w:firstLine="709"/>
         <w:rPr>
           <w:b/>
           <w:szCs w:val="28"/>
         </w:rPr>
       </w:pPr>
+      <w:bookmarkStart w:id="1" w:name="_GoBack"/>
+      <w:bookmarkEnd w:id="1"/>
       <w:r>
         <w:rPr>
           <w:b/>
           <w:szCs w:val="28"/>
         </w:rPr>
-        <w:t>Уточнение информации об учащемся</w:t>
+        <w:t>6</w:t>
+      </w:r>
+      <w:r>
+        <w:rPr>
+          <w:b/>
+          <w:szCs w:val="28"/>
+        </w:rPr>
+        <w:t xml:space="preserve">.9 </w:t>
+      </w:r>
+      <w:r>
+        <w:rPr>
+          <w:b/>
+          <w:szCs w:val="28"/>
+        </w:rPr>
+        <w:t>Отображение</w:t>
+      </w:r>
+      <w:r>
+        <w:rPr>
+          <w:b/>
+          <w:szCs w:val="28"/>
+        </w:rPr>
+        <w:t xml:space="preserve"> информации о</w:t>
+      </w:r>
+      <w:r>
+        <w:rPr>
+          <w:b/>
+          <w:szCs w:val="28"/>
+        </w:rPr>
+        <w:t xml:space="preserve"> конкретном </w:t>
+      </w:r>
+      <w:r>
+        <w:rPr>
+          <w:b/>
+          <w:szCs w:val="28"/>
+        </w:rPr>
+        <w:t>учащемся</w:t>
       </w:r>
     </w:p>
     <w:p>
@@ -6697,6 +8678,300 @@
       <w:pPr>
         <w:pStyle w:val="a1"/>
       </w:pPr>
+      <w:r>
+        <w:t xml:space="preserve">Процесс уточнения информации о конкретном учащемся также не предоставляет проблем для конечного пользователя. </w:t>
+      </w:r>
+    </w:p>
+    <w:p>
+      <w:pPr>
+        <w:ind w:firstLine="709"/>
+        <w:jc w:val="both"/>
+        <w:rPr>
+          <w:rFonts w:cs="Times New Roman"/>
+          <w:szCs w:val="28"/>
+        </w:rPr>
+      </w:pPr>
+      <w:r>
+        <w:t>Шаг 1</w:t>
+      </w:r>
+      <w:r>
+        <w:rPr>
+          <w:rFonts w:cs="Times New Roman"/>
+          <w:szCs w:val="28"/>
+        </w:rPr>
+        <w:t>. Первым делом пользователю необходимо нажать на кнопку (1) «</w:t>
+      </w:r>
+      <w:r>
+        <w:rPr>
+          <w:rFonts w:cs="Times New Roman"/>
+          <w:szCs w:val="28"/>
+          <w:lang w:val="en-US"/>
+        </w:rPr>
+        <w:t>Get</w:t>
+      </w:r>
+      <w:r>
+        <w:rPr>
+          <w:rFonts w:cs="Times New Roman"/>
+          <w:szCs w:val="28"/>
+        </w:rPr>
+        <w:t xml:space="preserve"> </w:t>
+      </w:r>
+      <w:r>
+        <w:rPr>
+          <w:rFonts w:cs="Times New Roman"/>
+          <w:szCs w:val="28"/>
+          <w:lang w:val="en-US"/>
+        </w:rPr>
+        <w:t>data</w:t>
+      </w:r>
+      <w:r>
+        <w:rPr>
+          <w:rFonts w:cs="Times New Roman"/>
+          <w:szCs w:val="28"/>
+        </w:rPr>
+        <w:t xml:space="preserve"> </w:t>
+      </w:r>
+      <w:r>
+        <w:rPr>
+          <w:rFonts w:cs="Times New Roman"/>
+          <w:szCs w:val="28"/>
+          <w:lang w:val="en-US"/>
+        </w:rPr>
+        <w:t>about</w:t>
+      </w:r>
+      <w:r>
+        <w:rPr>
+          <w:rFonts w:cs="Times New Roman"/>
+          <w:szCs w:val="28"/>
+        </w:rPr>
+        <w:t xml:space="preserve"> </w:t>
+      </w:r>
+      <w:r>
+        <w:rPr>
+          <w:rFonts w:cs="Times New Roman"/>
+          <w:szCs w:val="28"/>
+          <w:lang w:val="en-US"/>
+        </w:rPr>
+        <w:t>student</w:t>
+      </w:r>
+      <w:r>
+        <w:rPr>
+          <w:rFonts w:cs="Times New Roman"/>
+          <w:szCs w:val="28"/>
+        </w:rPr>
+        <w:t>»</w:t>
+      </w:r>
+      <w:r>
+        <w:rPr>
+          <w:rFonts w:cs="Times New Roman"/>
+          <w:szCs w:val="28"/>
+        </w:rPr>
+        <w:t xml:space="preserve">. </w:t>
+      </w:r>
+      <w:r>
+        <w:rPr>
+          <w:rFonts w:cs="Times New Roman"/>
+          <w:szCs w:val="28"/>
+        </w:rPr>
+        <w:t>Рисунок 6.17.</w:t>
+      </w:r>
+    </w:p>
+    <w:p>
+      <w:pPr>
+        <w:ind w:firstLine="709"/>
+        <w:jc w:val="both"/>
+        <w:rPr>
+          <w:rFonts w:cs="Times New Roman"/>
+          <w:szCs w:val="28"/>
+        </w:rPr>
+      </w:pPr>
+      <w:r>
+        <w:rPr>
+          <w:rFonts w:cs="Times New Roman"/>
+          <w:szCs w:val="28"/>
+        </w:rPr>
+        <w:t>Шаг 2. Следующей следует кнопка уточнения – «</w:t>
+      </w:r>
+      <w:r>
+        <w:rPr>
+          <w:rFonts w:cs="Times New Roman"/>
+          <w:szCs w:val="28"/>
+          <w:lang w:val="en-US"/>
+        </w:rPr>
+        <w:t>Data</w:t>
+      </w:r>
+      <w:r>
+        <w:rPr>
+          <w:rFonts w:cs="Times New Roman"/>
+          <w:szCs w:val="28"/>
+        </w:rPr>
+        <w:t xml:space="preserve"> </w:t>
+      </w:r>
+      <w:r>
+        <w:rPr>
+          <w:rFonts w:cs="Times New Roman"/>
+          <w:szCs w:val="28"/>
+          <w:lang w:val="en-US"/>
+        </w:rPr>
+        <w:t>about</w:t>
+      </w:r>
+      <w:r>
+        <w:rPr>
+          <w:rFonts w:cs="Times New Roman"/>
+          <w:szCs w:val="28"/>
+        </w:rPr>
+        <w:t xml:space="preserve"> </w:t>
+      </w:r>
+      <w:r>
+        <w:rPr>
+          <w:rFonts w:cs="Times New Roman"/>
+          <w:szCs w:val="28"/>
+          <w:lang w:val="en-US"/>
+        </w:rPr>
+        <w:t>student</w:t>
+      </w:r>
+      <w:r>
+        <w:rPr>
+          <w:rFonts w:cs="Times New Roman"/>
+          <w:szCs w:val="28"/>
+        </w:rPr>
+        <w:t xml:space="preserve">», позволяющая получить информацию о </w:t>
+      </w:r>
+      <w:r>
+        <w:rPr>
+          <w:rFonts w:cs="Times New Roman"/>
+          <w:szCs w:val="28"/>
+        </w:rPr>
+        <w:t xml:space="preserve">конкретном </w:t>
+      </w:r>
+      <w:r>
+        <w:rPr>
+          <w:rFonts w:cs="Times New Roman"/>
+          <w:szCs w:val="28"/>
+        </w:rPr>
+        <w:t>учащ</w:t>
+      </w:r>
+      <w:r>
+        <w:rPr>
+          <w:rFonts w:cs="Times New Roman"/>
+          <w:szCs w:val="28"/>
+        </w:rPr>
+        <w:t>емся</w:t>
+      </w:r>
+      <w:r>
+        <w:rPr>
+          <w:rFonts w:cs="Times New Roman"/>
+          <w:szCs w:val="28"/>
+        </w:rPr>
+        <w:t>. Рисунок 6.</w:t>
+      </w:r>
+      <w:r>
+        <w:rPr>
+          <w:rFonts w:cs="Times New Roman"/>
+          <w:szCs w:val="28"/>
+        </w:rPr>
+        <w:t>21</w:t>
+      </w:r>
+      <w:r>
+        <w:rPr>
+          <w:rFonts w:cs="Times New Roman"/>
+          <w:szCs w:val="28"/>
+        </w:rPr>
+        <w:t>.</w:t>
+      </w:r>
+    </w:p>
+    <w:p>
+      <w:pPr>
+        <w:ind w:firstLine="709"/>
+        <w:jc w:val="both"/>
+        <w:rPr>
+          <w:rFonts w:cs="Times New Roman"/>
+          <w:szCs w:val="28"/>
+        </w:rPr>
+      </w:pPr>
+      <w:r>
+        <w:rPr>
+          <w:rFonts w:cs="Times New Roman"/>
+          <w:szCs w:val="28"/>
+        </w:rPr>
+        <w:t>Шаг 3. В поле (1) «</w:t>
+      </w:r>
+      <w:r>
+        <w:rPr>
+          <w:rFonts w:cs="Times New Roman"/>
+          <w:szCs w:val="28"/>
+          <w:lang w:val="en-US"/>
+        </w:rPr>
+        <w:t>Full</w:t>
+      </w:r>
+      <w:r>
+        <w:rPr>
+          <w:rFonts w:cs="Times New Roman"/>
+          <w:szCs w:val="28"/>
+        </w:rPr>
+        <w:t xml:space="preserve"> </w:t>
+      </w:r>
+      <w:r>
+        <w:rPr>
+          <w:rFonts w:cs="Times New Roman"/>
+          <w:szCs w:val="28"/>
+          <w:lang w:val="en-US"/>
+        </w:rPr>
+        <w:t>name</w:t>
+      </w:r>
+      <w:r>
+        <w:rPr>
+          <w:rFonts w:cs="Times New Roman"/>
+          <w:szCs w:val="28"/>
+        </w:rPr>
+        <w:t>»</w:t>
+      </w:r>
+      <w:r>
+        <w:rPr>
+          <w:rFonts w:cs="Times New Roman"/>
+          <w:szCs w:val="28"/>
+        </w:rPr>
+        <w:t xml:space="preserve"> </w:t>
+      </w:r>
+      <w:r>
+        <w:rPr>
+          <w:rFonts w:cs="Times New Roman"/>
+          <w:szCs w:val="28"/>
+        </w:rPr>
+        <w:t>необходимо ввести полное имя искомого учащегося. Ввод осуществляется в формате: «Фамилия Имя». После ввода необходимо подтвердить ввод, нажав на кнопку (2) «</w:t>
+      </w:r>
+      <w:r>
+        <w:rPr>
+          <w:rFonts w:cs="Times New Roman"/>
+          <w:szCs w:val="28"/>
+          <w:lang w:val="en-US"/>
+        </w:rPr>
+        <w:t>Find</w:t>
+      </w:r>
+      <w:r>
+        <w:rPr>
+          <w:rFonts w:cs="Times New Roman"/>
+          <w:szCs w:val="28"/>
+        </w:rPr>
+        <w:t>». Рисунок 6.22.</w:t>
+      </w:r>
+    </w:p>
+    <w:p>
+      <w:pPr>
+        <w:ind w:firstLine="709"/>
+        <w:jc w:val="both"/>
+        <w:rPr>
+          <w:rFonts w:cs="Times New Roman"/>
+          <w:szCs w:val="28"/>
+        </w:rPr>
+      </w:pPr>
+      <w:r>
+        <w:rPr>
+          <w:rFonts w:cs="Times New Roman"/>
+          <w:szCs w:val="28"/>
+        </w:rPr>
+        <w:t xml:space="preserve">Результатом будет отображение подробной информации подобно изображенной на рисунке 6.23. В блоке (1) отображается информация об учащемся. В блоке (2) предоставлена информация о родителе учащегося. В отделе (3) отображаются все отметки учащегося, а в отделе (4) их среднее значение по каждому из учебных предметов. В графе (5) отображены комментарии преподавателей. Кнопка (6) отвечает за возврат на предыдущий экран (предыдущее меню). </w:t>
+      </w:r>
     </w:p>
     <w:p>
       <w:pPr>
@@ -6706,17 +8981,479 @@
     <w:p>
       <w:pPr>
         <w:pStyle w:val="a1"/>
-      </w:pPr>
+        <w:jc w:val="center"/>
+        <w:rPr>
+          <w:lang w:val="en-US"/>
+        </w:rPr>
+      </w:pPr>
+      <w:r>
+        <w:rPr>
+          <w:noProof/>
+          <w:lang w:val="en-US"/>
+        </w:rPr>
+        <w:lastRenderedPageBreak/>
+        <w:drawing>
+          <wp:inline distT="0" distB="0" distL="0" distR="0" wp14:anchorId="577D7F3A" wp14:editId="3AE02CEA">
+            <wp:extent cx="3733010" cy="3172408"/>
+            <wp:effectExtent l="0" t="0" r="1270" b="9525"/>
+            <wp:docPr id="25" name="Рисунок 25"/>
+            <wp:cNvGraphicFramePr>
+              <a:graphicFrameLocks xmlns:a="http://schemas.openxmlformats.org/drawingml/2006/main" noChangeAspect="1"/>
+            </wp:cNvGraphicFramePr>
+            <a:graphic xmlns:a="http://schemas.openxmlformats.org/drawingml/2006/main">
+              <a:graphicData uri="http://schemas.openxmlformats.org/drawingml/2006/picture">
+                <pic:pic xmlns:pic="http://schemas.openxmlformats.org/drawingml/2006/picture">
+                  <pic:nvPicPr>
+                    <pic:cNvPr id="0" name="Picture 9"/>
+                    <pic:cNvPicPr>
+                      <a:picLocks noChangeAspect="1" noChangeArrowheads="1"/>
+                    </pic:cNvPicPr>
+                  </pic:nvPicPr>
+                  <pic:blipFill>
+                    <a:blip r:embed="rId28">
+                      <a:extLst>
+                        <a:ext uri="{28A0092B-C50C-407E-A947-70E740481C1C}">
+                          <a14:useLocalDpi xmlns:a14="http://schemas.microsoft.com/office/drawing/2010/main" val="0"/>
+                        </a:ext>
+                      </a:extLst>
+                    </a:blip>
+                    <a:srcRect/>
+                    <a:stretch>
+                      <a:fillRect/>
+                    </a:stretch>
+                  </pic:blipFill>
+                  <pic:spPr bwMode="auto">
+                    <a:xfrm>
+                      <a:off x="0" y="0"/>
+                      <a:ext cx="3786117" cy="3217539"/>
+                    </a:xfrm>
+                    <a:prstGeom prst="rect">
+                      <a:avLst/>
+                    </a:prstGeom>
+                    <a:noFill/>
+                    <a:ln>
+                      <a:noFill/>
+                    </a:ln>
+                  </pic:spPr>
+                </pic:pic>
+              </a:graphicData>
+            </a:graphic>
+          </wp:inline>
+        </w:drawing>
+      </w:r>
     </w:p>
     <w:p>
       <w:pPr>
         <w:pStyle w:val="a1"/>
-        <w:rPr>
-          <w:rFonts w:eastAsiaTheme="majorEastAsia" w:cstheme="majorBidi"/>
-          <w:bCs/>
-          <w:color w:val="000000" w:themeColor="text1"/>
-        </w:rPr>
-      </w:pPr>
+        <w:jc w:val="center"/>
+        <w:rPr>
+          <w:lang w:val="en-US"/>
+        </w:rPr>
+      </w:pPr>
+    </w:p>
+    <w:p>
+      <w:pPr>
+        <w:ind w:firstLine="709"/>
+        <w:jc w:val="center"/>
+        <w:rPr>
+          <w:rFonts w:cs="Times New Roman"/>
+          <w:szCs w:val="28"/>
+        </w:rPr>
+      </w:pPr>
+      <w:r>
+        <w:rPr>
+          <w:rFonts w:cs="Times New Roman"/>
+          <w:szCs w:val="28"/>
+        </w:rPr>
+        <w:t xml:space="preserve">Рисунок </w:t>
+      </w:r>
+      <w:r>
+        <w:rPr>
+          <w:rFonts w:cs="Times New Roman"/>
+          <w:szCs w:val="28"/>
+        </w:rPr>
+        <w:t>6</w:t>
+      </w:r>
+      <w:r>
+        <w:rPr>
+          <w:rFonts w:cs="Times New Roman"/>
+          <w:szCs w:val="28"/>
+        </w:rPr>
+        <w:t>.</w:t>
+      </w:r>
+      <w:r>
+        <w:rPr>
+          <w:rFonts w:cs="Times New Roman"/>
+          <w:szCs w:val="28"/>
+        </w:rPr>
+        <w:t>21</w:t>
+      </w:r>
+      <w:r>
+        <w:rPr>
+          <w:rFonts w:cs="Times New Roman"/>
+          <w:szCs w:val="28"/>
+        </w:rPr>
+        <w:t xml:space="preserve"> -</w:t>
+      </w:r>
+      <w:r>
+        <w:rPr>
+          <w:rFonts w:cs="Times New Roman"/>
+          <w:szCs w:val="28"/>
+        </w:rPr>
+        <w:t xml:space="preserve"> </w:t>
+      </w:r>
+      <w:r>
+        <w:rPr>
+          <w:rFonts w:cs="Times New Roman"/>
+          <w:szCs w:val="28"/>
+        </w:rPr>
+        <w:t>Отображение информации о конкретном учащемся</w:t>
+      </w:r>
+      <w:r>
+        <w:rPr>
+          <w:rFonts w:cs="Times New Roman"/>
+          <w:szCs w:val="28"/>
+        </w:rPr>
+        <w:t xml:space="preserve">. </w:t>
+      </w:r>
+    </w:p>
+    <w:p>
+      <w:pPr>
+        <w:ind w:firstLine="709"/>
+        <w:jc w:val="center"/>
+        <w:rPr>
+          <w:rFonts w:cs="Times New Roman"/>
+          <w:szCs w:val="28"/>
+        </w:rPr>
+      </w:pPr>
+      <w:r>
+        <w:rPr>
+          <w:rFonts w:cs="Times New Roman"/>
+          <w:szCs w:val="28"/>
+        </w:rPr>
+        <w:t xml:space="preserve">Шаг </w:t>
+      </w:r>
+      <w:r>
+        <w:rPr>
+          <w:rFonts w:cs="Times New Roman"/>
+          <w:szCs w:val="28"/>
+        </w:rPr>
+        <w:t>2</w:t>
+      </w:r>
+    </w:p>
+    <w:p>
+      <w:pPr>
+        <w:pStyle w:val="a1"/>
+        <w:ind w:firstLine="0"/>
+      </w:pPr>
+    </w:p>
+    <w:p>
+      <w:pPr>
+        <w:pStyle w:val="a1"/>
+        <w:jc w:val="center"/>
+        <w:rPr>
+          <w:lang w:val="en-US"/>
+        </w:rPr>
+      </w:pPr>
+      <w:r>
+        <w:rPr>
+          <w:noProof/>
+          <w:lang w:val="en-US"/>
+        </w:rPr>
+        <w:drawing>
+          <wp:inline distT="0" distB="0" distL="0" distR="0" wp14:anchorId="09A8B401" wp14:editId="280E41BD">
+            <wp:extent cx="3696786" cy="2967135"/>
+            <wp:effectExtent l="0" t="0" r="0" b="5080"/>
+            <wp:docPr id="26" name="Рисунок 26"/>
+            <wp:cNvGraphicFramePr>
+              <a:graphicFrameLocks xmlns:a="http://schemas.openxmlformats.org/drawingml/2006/main" noChangeAspect="1"/>
+            </wp:cNvGraphicFramePr>
+            <a:graphic xmlns:a="http://schemas.openxmlformats.org/drawingml/2006/main">
+              <a:graphicData uri="http://schemas.openxmlformats.org/drawingml/2006/picture">
+                <pic:pic xmlns:pic="http://schemas.openxmlformats.org/drawingml/2006/picture">
+                  <pic:nvPicPr>
+                    <pic:cNvPr id="0" name="Picture 10"/>
+                    <pic:cNvPicPr>
+                      <a:picLocks noChangeAspect="1" noChangeArrowheads="1"/>
+                    </pic:cNvPicPr>
+                  </pic:nvPicPr>
+                  <pic:blipFill>
+                    <a:blip r:embed="rId29">
+                      <a:extLst>
+                        <a:ext uri="{28A0092B-C50C-407E-A947-70E740481C1C}">
+                          <a14:useLocalDpi xmlns:a14="http://schemas.microsoft.com/office/drawing/2010/main" val="0"/>
+                        </a:ext>
+                      </a:extLst>
+                    </a:blip>
+                    <a:srcRect/>
+                    <a:stretch>
+                      <a:fillRect/>
+                    </a:stretch>
+                  </pic:blipFill>
+                  <pic:spPr bwMode="auto">
+                    <a:xfrm>
+                      <a:off x="0" y="0"/>
+                      <a:ext cx="3720459" cy="2986136"/>
+                    </a:xfrm>
+                    <a:prstGeom prst="rect">
+                      <a:avLst/>
+                    </a:prstGeom>
+                    <a:noFill/>
+                    <a:ln>
+                      <a:noFill/>
+                    </a:ln>
+                  </pic:spPr>
+                </pic:pic>
+              </a:graphicData>
+            </a:graphic>
+          </wp:inline>
+        </w:drawing>
+      </w:r>
+    </w:p>
+    <w:p>
+      <w:pPr>
+        <w:pStyle w:val="a1"/>
+        <w:jc w:val="center"/>
+        <w:rPr>
+          <w:lang w:val="en-US"/>
+        </w:rPr>
+      </w:pPr>
+    </w:p>
+    <w:p>
+      <w:pPr>
+        <w:ind w:firstLine="709"/>
+        <w:jc w:val="center"/>
+        <w:rPr>
+          <w:rFonts w:cs="Times New Roman"/>
+          <w:szCs w:val="28"/>
+        </w:rPr>
+      </w:pPr>
+      <w:r>
+        <w:rPr>
+          <w:rFonts w:cs="Times New Roman"/>
+          <w:szCs w:val="28"/>
+        </w:rPr>
+        <w:t xml:space="preserve">Рисунок </w:t>
+      </w:r>
+      <w:r>
+        <w:rPr>
+          <w:rFonts w:cs="Times New Roman"/>
+          <w:szCs w:val="28"/>
+        </w:rPr>
+        <w:t>6</w:t>
+      </w:r>
+      <w:r>
+        <w:rPr>
+          <w:rFonts w:cs="Times New Roman"/>
+          <w:szCs w:val="28"/>
+        </w:rPr>
+        <w:t>.</w:t>
+      </w:r>
+      <w:r>
+        <w:rPr>
+          <w:rFonts w:cs="Times New Roman"/>
+          <w:szCs w:val="28"/>
+        </w:rPr>
+        <w:t>2</w:t>
+      </w:r>
+      <w:r>
+        <w:rPr>
+          <w:rFonts w:cs="Times New Roman"/>
+          <w:szCs w:val="28"/>
+        </w:rPr>
+        <w:t>2</w:t>
+      </w:r>
+      <w:r>
+        <w:rPr>
+          <w:rFonts w:cs="Times New Roman"/>
+          <w:szCs w:val="28"/>
+        </w:rPr>
+        <w:t xml:space="preserve"> -</w:t>
+      </w:r>
+      <w:r>
+        <w:rPr>
+          <w:rFonts w:cs="Times New Roman"/>
+          <w:szCs w:val="28"/>
+        </w:rPr>
+        <w:t xml:space="preserve"> </w:t>
+      </w:r>
+      <w:r>
+        <w:rPr>
+          <w:rFonts w:cs="Times New Roman"/>
+          <w:szCs w:val="28"/>
+        </w:rPr>
+        <w:t>Отображение информации о конкретном учащемся</w:t>
+      </w:r>
+      <w:r>
+        <w:rPr>
+          <w:rFonts w:cs="Times New Roman"/>
+          <w:szCs w:val="28"/>
+        </w:rPr>
+        <w:t xml:space="preserve">. </w:t>
+      </w:r>
+    </w:p>
+    <w:p>
+      <w:pPr>
+        <w:ind w:firstLine="709"/>
+        <w:jc w:val="center"/>
+        <w:rPr>
+          <w:rFonts w:cs="Times New Roman"/>
+          <w:szCs w:val="28"/>
+        </w:rPr>
+      </w:pPr>
+      <w:r>
+        <w:rPr>
+          <w:rFonts w:cs="Times New Roman"/>
+          <w:szCs w:val="28"/>
+        </w:rPr>
+        <w:t xml:space="preserve">Шаг </w:t>
+      </w:r>
+      <w:r>
+        <w:rPr>
+          <w:rFonts w:cs="Times New Roman"/>
+          <w:szCs w:val="28"/>
+        </w:rPr>
+        <w:t>3</w:t>
+      </w:r>
+    </w:p>
+    <w:p>
+      <w:pPr>
+        <w:pStyle w:val="a1"/>
+        <w:jc w:val="center"/>
+      </w:pPr>
+    </w:p>
+    <w:p>
+      <w:pPr>
+        <w:pStyle w:val="a1"/>
+        <w:jc w:val="center"/>
+        <w:rPr>
+          <w:lang w:val="en-US"/>
+        </w:rPr>
+      </w:pPr>
+      <w:r>
+        <w:rPr>
+          <w:noProof/>
+          <w:lang w:val="en-US"/>
+        </w:rPr>
+        <w:lastRenderedPageBreak/>
+        <w:drawing>
+          <wp:inline distT="0" distB="0" distL="0" distR="0" wp14:anchorId="44833358" wp14:editId="79657EF8">
+            <wp:extent cx="3657367" cy="6414163"/>
+            <wp:effectExtent l="0" t="0" r="635" b="5715"/>
+            <wp:docPr id="27" name="Рисунок 27"/>
+            <wp:cNvGraphicFramePr>
+              <a:graphicFrameLocks xmlns:a="http://schemas.openxmlformats.org/drawingml/2006/main" noChangeAspect="1"/>
+            </wp:cNvGraphicFramePr>
+            <a:graphic xmlns:a="http://schemas.openxmlformats.org/drawingml/2006/main">
+              <a:graphicData uri="http://schemas.openxmlformats.org/drawingml/2006/picture">
+                <pic:pic xmlns:pic="http://schemas.openxmlformats.org/drawingml/2006/picture">
+                  <pic:nvPicPr>
+                    <pic:cNvPr id="0" name="Picture 11"/>
+                    <pic:cNvPicPr>
+                      <a:picLocks noChangeAspect="1" noChangeArrowheads="1"/>
+                    </pic:cNvPicPr>
+                  </pic:nvPicPr>
+                  <pic:blipFill>
+                    <a:blip r:embed="rId30">
+                      <a:extLst>
+                        <a:ext uri="{28A0092B-C50C-407E-A947-70E740481C1C}">
+                          <a14:useLocalDpi xmlns:a14="http://schemas.microsoft.com/office/drawing/2010/main" val="0"/>
+                        </a:ext>
+                      </a:extLst>
+                    </a:blip>
+                    <a:srcRect/>
+                    <a:stretch>
+                      <a:fillRect/>
+                    </a:stretch>
+                  </pic:blipFill>
+                  <pic:spPr bwMode="auto">
+                    <a:xfrm>
+                      <a:off x="0" y="0"/>
+                      <a:ext cx="3670805" cy="6437731"/>
+                    </a:xfrm>
+                    <a:prstGeom prst="rect">
+                      <a:avLst/>
+                    </a:prstGeom>
+                    <a:noFill/>
+                    <a:ln>
+                      <a:noFill/>
+                    </a:ln>
+                  </pic:spPr>
+                </pic:pic>
+              </a:graphicData>
+            </a:graphic>
+          </wp:inline>
+        </w:drawing>
+      </w:r>
+    </w:p>
+    <w:p>
+      <w:pPr>
+        <w:pStyle w:val="a1"/>
+        <w:jc w:val="center"/>
+        <w:rPr>
+          <w:lang w:val="en-US"/>
+        </w:rPr>
+      </w:pPr>
+    </w:p>
+    <w:p>
+      <w:pPr>
+        <w:pStyle w:val="a1"/>
+        <w:jc w:val="center"/>
+      </w:pPr>
+      <w:r>
+        <w:rPr>
+          <w:rFonts w:cs="Times New Roman"/>
+        </w:rPr>
+        <w:t xml:space="preserve">Рисунок </w:t>
+      </w:r>
+      <w:r>
+        <w:rPr>
+          <w:rFonts w:cs="Times New Roman"/>
+        </w:rPr>
+        <w:t>6</w:t>
+      </w:r>
+      <w:r>
+        <w:rPr>
+          <w:rFonts w:cs="Times New Roman"/>
+        </w:rPr>
+        <w:t>.</w:t>
+      </w:r>
+      <w:r>
+        <w:rPr>
+          <w:rFonts w:cs="Times New Roman"/>
+        </w:rPr>
+        <w:t>2</w:t>
+      </w:r>
+      <w:r>
+        <w:rPr>
+          <w:rFonts w:cs="Times New Roman"/>
+        </w:rPr>
+        <w:t>3</w:t>
+      </w:r>
+      <w:r>
+        <w:rPr>
+          <w:rFonts w:cs="Times New Roman"/>
+        </w:rPr>
+        <w:t xml:space="preserve"> -</w:t>
+      </w:r>
+      <w:r>
+        <w:rPr>
+          <w:rFonts w:cs="Times New Roman"/>
+        </w:rPr>
+        <w:t xml:space="preserve"> </w:t>
+      </w:r>
+      <w:r>
+        <w:rPr>
+          <w:rFonts w:cs="Times New Roman"/>
+        </w:rPr>
+        <w:t>Отображение информации о конкретном учащемся</w:t>
+      </w:r>
+      <w:r>
+        <w:rPr>
+          <w:rFonts w:cs="Times New Roman"/>
+        </w:rPr>
+        <w:t>. Пример результата</w:t>
+      </w:r>
     </w:p>
     <w:sectPr>
       <w:pgSz w:w="11906" w:h="16838"/>
@@ -10112,7 +12849,7 @@
 </file>
 
 <file path=customXml/itemProps1.xml><?xml version="1.0" encoding="utf-8"?>
-<ds:datastoreItem xmlns:ds="http://schemas.openxmlformats.org/officeDocument/2006/customXml" ds:itemID="{570882FE-8B00-478F-964D-C10C43B8BA7C}">
+<ds:datastoreItem xmlns:ds="http://schemas.openxmlformats.org/officeDocument/2006/customXml" ds:itemID="{A589E64F-47BD-4CD4-968B-7A6E3CC4B7FE}">
   <ds:schemaRefs>
     <ds:schemaRef ds:uri="http://schemas.openxmlformats.org/officeDocument/2006/bibliography"/>
   </ds:schemaRefs>

</xml_diff>